<commit_message>
New translations Polkadot-Lightpaper.docx (Turkish)
</commit_message>
<xml_diff>
--- a/translations/tr/Polkadot-Lightpaper.docx
+++ b/translations/tr/Polkadot-Lightpaper.docx
@@ -38,33 +38,33 @@
           <w:sz w:val="28"/>
           <w:szCs w:val="28"/>
         </w:rPr>
-        <w:t xml:space="preserve">An Introduction to Polkadot</w:t>
-      </w:r>
-    </w:p>
-    <w:p>
-      <w:pPr>
-        <w:rPr>
-          <w:rFonts w:ascii="Helvetica Neue" w:cs="Helvetica Neue" w:eastAsia="Helvetica Neue" w:hAnsi="Helvetica Neue"/>
-          <w:sz w:val="28"/>
-          <w:szCs w:val="28"/>
-        </w:rPr>
-      </w:pPr>
-    </w:p>
-    <w:p>
-      <w:pPr>
-        <w:rPr>
-          <w:rFonts w:ascii="Helvetica Neue" w:cs="Helvetica Neue" w:eastAsia="Helvetica Neue" w:hAnsi="Helvetica Neue"/>
-          <w:sz w:val="28"/>
-          <w:szCs w:val="28"/>
-        </w:rPr>
-      </w:pPr>
-      <w:r>
-        <w:rPr>
-          <w:rFonts w:ascii="Helvetica Neue" w:hAnsi="Helvetica Neue" w:cs="Helvetica Neue" w:eastAsia="Helvetica Neue"/>
-          <w:sz w:val="28"/>
-          <w:szCs w:val="28"/>
-        </w:rPr>
-        <w:t xml:space="preserve">“Polkadot empowers the individual against much more powerful corporate and state actors.”</w:t>
+        <w:t xml:space="preserve">Polkadot'a Giriş</w:t>
+      </w:r>
+    </w:p>
+    <w:p>
+      <w:pPr>
+        <w:rPr>
+          <w:rFonts w:ascii="Helvetica Neue" w:cs="Helvetica Neue" w:eastAsia="Helvetica Neue" w:hAnsi="Helvetica Neue"/>
+          <w:sz w:val="28"/>
+          <w:szCs w:val="28"/>
+        </w:rPr>
+      </w:pPr>
+    </w:p>
+    <w:p>
+      <w:pPr>
+        <w:rPr>
+          <w:rFonts w:ascii="Helvetica Neue" w:cs="Helvetica Neue" w:eastAsia="Helvetica Neue" w:hAnsi="Helvetica Neue"/>
+          <w:sz w:val="28"/>
+          <w:szCs w:val="28"/>
+        </w:rPr>
+      </w:pPr>
+      <w:r>
+        <w:rPr>
+          <w:rFonts w:ascii="Helvetica Neue" w:hAnsi="Helvetica Neue" w:cs="Helvetica Neue" w:eastAsia="Helvetica Neue"/>
+          <w:sz w:val="28"/>
+          <w:szCs w:val="28"/>
+        </w:rPr>
+        <w:t xml:space="preserve">"Polkadot, bireyleri kurum ve devletler karşısında daha fazla güçlendirir."</w:t>
       </w:r>
     </w:p>
     <w:p>
@@ -116,7 +116,7 @@
           <w:sz w:val="28"/>
           <w:szCs w:val="28"/>
         </w:rPr>
-        <w:t xml:space="preserve">Polkadot Founder</w:t>
+        <w:t xml:space="preserve">Polkadot Kurucusu</w:t>
       </w:r>
     </w:p>
     <w:p>
@@ -159,7 +159,7 @@
           <w:sz w:val="28"/>
           <w:szCs w:val="28"/>
         </w:rPr>
-        <w:t xml:space="preserve">Table of Contents</w:t>
+        <w:t>İçindekiler</w:t>
       </w:r>
     </w:p>
     <w:p>
@@ -235,7 +235,7 @@
                 <w:sz w:val="28"/>
                 <w:szCs w:val="28"/>
               </w:rPr>
-              <w:t>Introduction</w:t>
+              <w:t>Giriş</w:t>
             </w:r>
           </w:p>
         </w:tc>
@@ -366,7 +366,7 @@
                 <w:sz w:val="28"/>
                 <w:szCs w:val="28"/>
               </w:rPr>
-              <w:t>Overview</w:t>
+              <w:t xml:space="preserve">Genel Bakış</w:t>
             </w:r>
           </w:p>
         </w:tc>
@@ -497,7 +497,7 @@
                 <w:sz w:val="28"/>
                 <w:szCs w:val="28"/>
               </w:rPr>
-              <w:t xml:space="preserve">Heterogeneous Sharding</w:t>
+              <w:t xml:space="preserve">Heterojen Sharding</w:t>
             </w:r>
           </w:p>
         </w:tc>
@@ -628,7 +628,7 @@
                 <w:sz w:val="28"/>
                 <w:szCs w:val="28"/>
               </w:rPr>
-              <w:t>Scalability</w:t>
+              <w:t>Ölçeklenebilirlik</w:t>
             </w:r>
           </w:p>
         </w:tc>
@@ -759,7 +759,7 @@
                 <w:sz w:val="28"/>
                 <w:szCs w:val="28"/>
               </w:rPr>
-              <w:t>Upgradeability</w:t>
+              <w:t>Geliştirebilirlik</w:t>
             </w:r>
           </w:p>
         </w:tc>
@@ -890,7 +890,7 @@
                 <w:sz w:val="28"/>
                 <w:szCs w:val="28"/>
               </w:rPr>
-              <w:t xml:space="preserve">Transparent Governance</w:t>
+              <w:t xml:space="preserve">Şeffaf Yönetişim</w:t>
             </w:r>
           </w:p>
         </w:tc>
@@ -1021,7 +1021,7 @@
                 <w:sz w:val="28"/>
                 <w:szCs w:val="28"/>
               </w:rPr>
-              <w:t xml:space="preserve">Cross-Chain Composability</w:t>
+              <w:t xml:space="preserve">Zincirler Arası Birleştirebilirlik</w:t>
             </w:r>
           </w:p>
         </w:tc>
@@ -1152,7 +1152,7 @@
                 <w:sz w:val="28"/>
                 <w:szCs w:val="28"/>
               </w:rPr>
-              <w:t xml:space="preserve">Polkadot Architecture</w:t>
+              <w:t xml:space="preserve">Polkadot Mimarisi</w:t>
             </w:r>
           </w:p>
         </w:tc>
@@ -1283,7 +1283,7 @@
                 <w:sz w:val="28"/>
                 <w:szCs w:val="28"/>
               </w:rPr>
-              <w:t xml:space="preserve">Polkadot Consensus Roles</w:t>
+              <w:t xml:space="preserve">Polkadot Mutabakat Rolleri</w:t>
             </w:r>
           </w:p>
         </w:tc>
@@ -1414,7 +1414,7 @@
                 <w:sz w:val="28"/>
                 <w:szCs w:val="28"/>
               </w:rPr>
-              <w:t xml:space="preserve">Polkadot Governance Roles</w:t>
+              <w:t xml:space="preserve">Polkadot Yönetişim Rolleri</w:t>
             </w:r>
           </w:p>
         </w:tc>
@@ -1545,7 +1545,7 @@
                 <w:sz w:val="28"/>
                 <w:szCs w:val="28"/>
               </w:rPr>
-              <w:t xml:space="preserve">The DOT Token</w:t>
+              <w:t xml:space="preserve">DOT Token</w:t>
             </w:r>
           </w:p>
         </w:tc>
@@ -1676,7 +1676,7 @@
                 <w:sz w:val="28"/>
                 <w:szCs w:val="28"/>
               </w:rPr>
-              <w:t xml:space="preserve">Kusama Network</w:t>
+              <w:t xml:space="preserve">Kusama Ağı</w:t>
             </w:r>
           </w:p>
         </w:tc>
@@ -1938,7 +1938,7 @@
                 <w:sz w:val="28"/>
                 <w:szCs w:val="28"/>
               </w:rPr>
-              <w:t xml:space="preserve">About Web3 Foundation</w:t>
+              <w:t xml:space="preserve">Web3 Foundation Hakkında</w:t>
             </w:r>
           </w:p>
         </w:tc>
@@ -2069,7 +2069,7 @@
                 <w:sz w:val="28"/>
                 <w:szCs w:val="28"/>
               </w:rPr>
-              <w:t xml:space="preserve">About Parity</w:t>
+              <w:t xml:space="preserve">Parity Hakkında</w:t>
             </w:r>
           </w:p>
         </w:tc>
@@ -2200,7 +2200,7 @@
                 <w:sz w:val="28"/>
                 <w:szCs w:val="28"/>
               </w:rPr>
-              <w:t xml:space="preserve">Friends of Polkadot</w:t>
+              <w:t xml:space="preserve">Polkadot'un İş Birlikleri</w:t>
             </w:r>
           </w:p>
         </w:tc>
@@ -2331,7 +2331,7 @@
                 <w:sz w:val="28"/>
                 <w:szCs w:val="28"/>
               </w:rPr>
-              <w:t>Contact</w:t>
+              <w:t>İletişim</w:t>
             </w:r>
           </w:p>
         </w:tc>
@@ -2416,7 +2416,7 @@
       <w:bookmarkStart w:colFirst="0" w:colLast="0" w:name="_41c9ute7eleg" w:id="1"/>
       <w:bookmarkEnd w:id="1"/>
       <w:r>
-        <w:t>Introduction</w:t>
+        <w:t>Giriş</w:t>
       </w:r>
     </w:p>
     <w:p>
@@ -2497,7 +2497,7 @@
           <w:sz w:val="28"/>
           <w:szCs w:val="28"/>
         </w:rPr>
-        <w:t xml:space="preserve">LESS TRUST</w:t>
+        <w:t xml:space="preserve">DAHA AZ GÜVEN</w:t>
       </w:r>
     </w:p>
     <w:p>
@@ -2515,7 +2515,7 @@
           <w:sz w:val="28"/>
           <w:szCs w:val="28"/>
         </w:rPr>
-        <w:t xml:space="preserve">MORE TRUTH</w:t>
+        <w:t xml:space="preserve">DAHA FAZLA DÜRÜSTLÜK</w:t>
       </w:r>
     </w:p>
     <w:p>
@@ -2569,7 +2569,7 @@
           <w:sz w:val="28"/>
           <w:szCs w:val="28"/>
         </w:rPr>
-        <w:t xml:space="preserve">Every day we interact with technologies controlled by a handful of large companies whose interests and incentives often conflict with our own.</w:t>
+        <w:t xml:space="preserve">Her gün, çıkarları ve teşvikleri genellikle bizimkilerle çatışan ve bir avuç büyük şirket tarafından kontrol edilen teknolojilerle etkileşime giriyoruz.</w:t>
       </w:r>
     </w:p>
     <w:p>
@@ -2596,7 +2596,7 @@
           <w:sz w:val="28"/>
           <w:szCs w:val="28"/>
         </w:rPr>
-        <w:t xml:space="preserve">If we want the benefits of using their proprietary apps, we’re forced to agree to terms that most of us will never read, granting these companies complete control over the data we generate through each interaction with their tools.</w:t>
+        <w:t xml:space="preserve">Onların uygulamalarını kullanmak ve avantajlarından yararlanmak için çoğumuz asla okumadığı şartları kabul etmek zorunda kalıyor. Böylece, bu şirketlerler her etkileşime geçtiğimizde veri üretiyor ve bu verilerin tam kontrol hakkını onlara veriyoruz.</w:t>
       </w:r>
     </w:p>
     <w:p>
@@ -2632,7 +2632,7 @@
           <w:sz w:val="28"/>
           <w:szCs w:val="28"/>
         </w:rPr>
-        <w:t xml:space="preserve">Because that data can often paint a detailed picture of our personal lives, it’s become a resource more valuable than oil. And we’re giving it up for free—with no choice but to trust that it won’t be lost, stolen or misused.</w:t>
+        <w:t xml:space="preserve">Veriler, kişisel yaşantımızın detaylı bir resmini çizdikleri için petrolden daha değerli bir değer haline gelmiştir. Artık verilerimizi ücretsiz vermeye dur diyoruz. Çünkü verilerimizin kaybolmayacağına, çalınmayacağına veya kötüye kullanılmayacağına güvenmekten başka çaremiz yok.</w:t>
       </w:r>
     </w:p>
     <w:p>
@@ -2668,7 +2668,7 @@
           <w:sz w:val="28"/>
           <w:szCs w:val="28"/>
         </w:rPr>
-        <w:t xml:space="preserve">At the same time, progress in open-source and decentralized technologies like blockchain has shown that we can build systems that prioritize individual sovereignty over centralized control. With these new systems, there’s no need to trust any third parties not to be evil.</w:t>
+        <w:t xml:space="preserve">Aynı zamanda blokzincir gibi açık kaynaklı ve merkezi olmayan teknolojilerdeki ilerleme, bireysel egemenliği önceliklendiren ve merkezi kontrol yerine kullanmamızı sağlayan sistemler oluşturabileceğimizi göstermiştir. Bu yeni sistemlerle birlikte, dürüst olmayan üçüncü şahıslara güvenmeye gerek kalmayacak.</w:t>
       </w:r>
     </w:p>
     <w:p>
@@ -2704,7 +2704,7 @@
           <w:sz w:val="28"/>
           <w:szCs w:val="28"/>
         </w:rPr>
-        <w:t xml:space="preserve">But blockchain technology, in its current form, isn’t ready to break the corporate stranglehold on the web just yet. Despite the promise and the progress made, we have yet to see significant real-world deployment of the technology.</w:t>
+        <w:t xml:space="preserve">Ancak blokzincir teknolojisi bugünkü haliyle, web'deki kurumsal baskıyı kırmaya henüz hazır değil. Verilen vaatlere ve ilerlemeye rağmen, teknolojinin gerçek dünyada önemli bir şekilde kullanım alanını henüz göremedik.</w:t>
       </w:r>
     </w:p>
     <w:p>
@@ -2751,7 +2751,7 @@
       <w:bookmarkStart w:colFirst="0" w:colLast="0" w:name="_8tjhei691v2h" w:id="2"/>
       <w:bookmarkEnd w:id="2"/>
       <w:r>
-        <w:t>Overview</w:t>
+        <w:t xml:space="preserve">Genel Bakış</w:t>
       </w:r>
     </w:p>
     <w:p>
@@ -2830,103 +2830,103 @@
           <w:sz w:val="28"/>
           <w:szCs w:val="28"/>
         </w:rPr>
-        <w:t xml:space="preserve">Polkadot is a next-generation blockchain protocol that unites an entire network of purpose-built blockchains, allowing them to operate seamlessly together at scale. Because Polkadot allows any type of data to be sent between any type of blockchain, it unlocks a wide range of real-world use cases.</w:t>
-      </w:r>
-    </w:p>
-    <w:p>
-      <w:pPr>
-        <w:rPr>
-          <w:rFonts w:ascii="Helvetica Neue" w:cs="Helvetica Neue" w:eastAsia="Helvetica Neue" w:hAnsi="Helvetica Neue"/>
-          <w:sz w:val="28"/>
-          <w:szCs w:val="28"/>
-        </w:rPr>
-      </w:pPr>
-    </w:p>
-    <w:p>
-      <w:pPr>
-        <w:rPr>
-          <w:rFonts w:ascii="Helvetica Neue" w:cs="Helvetica Neue" w:eastAsia="Helvetica Neue" w:hAnsi="Helvetica Neue"/>
-          <w:sz w:val="28"/>
-          <w:szCs w:val="28"/>
-        </w:rPr>
-      </w:pPr>
-      <w:r>
-        <w:rPr>
-          <w:rFonts w:ascii="Helvetica Neue" w:hAnsi="Helvetica Neue" w:cs="Helvetica Neue" w:eastAsia="Helvetica Neue"/>
-          <w:sz w:val="28"/>
-          <w:szCs w:val="28"/>
-        </w:rPr>
-        <w:t xml:space="preserve">By bringing together the best features from multiple specialized blockchains, Polkadot paves the way for new decentralized marketplaces to emerge, offering fairer ways to access services through a variety of apps and providers.</w:t>
-      </w:r>
-    </w:p>
-    <w:p>
-      <w:pPr>
-        <w:rPr>
-          <w:rFonts w:ascii="Helvetica Neue" w:cs="Helvetica Neue" w:eastAsia="Helvetica Neue" w:hAnsi="Helvetica Neue"/>
-          <w:sz w:val="28"/>
-          <w:szCs w:val="28"/>
-        </w:rPr>
-      </w:pPr>
-    </w:p>
-    <w:p>
-      <w:pPr>
-        <w:rPr>
-          <w:rFonts w:ascii="Helvetica Neue" w:cs="Helvetica Neue" w:eastAsia="Helvetica Neue" w:hAnsi="Helvetica Neue"/>
-          <w:sz w:val="28"/>
-          <w:szCs w:val="28"/>
-        </w:rPr>
-      </w:pPr>
-    </w:p>
-    <w:p>
-      <w:pPr>
-        <w:rPr>
-          <w:rFonts w:ascii="Helvetica Neue" w:cs="Helvetica Neue" w:eastAsia="Helvetica Neue" w:hAnsi="Helvetica Neue"/>
-          <w:sz w:val="28"/>
-          <w:szCs w:val="28"/>
-        </w:rPr>
-      </w:pPr>
-    </w:p>
-    <w:p>
-      <w:pPr>
-        <w:rPr>
-          <w:rFonts w:ascii="Helvetica Neue" w:cs="Helvetica Neue" w:eastAsia="Helvetica Neue" w:hAnsi="Helvetica Neue"/>
-          <w:sz w:val="28"/>
-          <w:szCs w:val="28"/>
-        </w:rPr>
-      </w:pPr>
-      <w:r>
-        <w:rPr>
-          <w:rFonts w:ascii="Helvetica Neue" w:hAnsi="Helvetica Neue" w:cs="Helvetica Neue" w:eastAsia="Helvetica Neue"/>
-          <w:sz w:val="28"/>
-          <w:szCs w:val="28"/>
-        </w:rPr>
-        <w:t xml:space="preserve">While blockchains have demonstrated great promise in several fields—Internet of Things (IoT), finance, governance, identity management, web decentralization, and asset-tracking to name a few—design limitations in previous systems have largely hindered large-scale adoption.</w:t>
-      </w:r>
-    </w:p>
-    <w:p>
-      <w:pPr>
-        <w:rPr>
-          <w:rFonts w:ascii="Helvetica Neue" w:cs="Helvetica Neue" w:eastAsia="Helvetica Neue" w:hAnsi="Helvetica Neue"/>
-          <w:sz w:val="28"/>
-          <w:szCs w:val="28"/>
-        </w:rPr>
-      </w:pPr>
-    </w:p>
-    <w:p>
-      <w:pPr>
-        <w:rPr>
-          <w:rFonts w:ascii="Helvetica Neue" w:cs="Helvetica Neue" w:eastAsia="Helvetica Neue" w:hAnsi="Helvetica Neue"/>
-          <w:sz w:val="28"/>
-          <w:szCs w:val="28"/>
-        </w:rPr>
-      </w:pPr>
-      <w:r>
-        <w:rPr>
-          <w:rFonts w:ascii="Helvetica Neue" w:hAnsi="Helvetica Neue" w:cs="Helvetica Neue" w:eastAsia="Helvetica Neue"/>
-          <w:sz w:val="28"/>
-          <w:szCs w:val="28"/>
-        </w:rPr>
-        <w:t xml:space="preserve">Polkadot’s design offers several distinct advantages over existing and legacy networks, including </w:t>
+        <w:t xml:space="preserve">Polkadot, amaca yönelik oluşturulmuş blokzincirlerden oluşan bir ağın tamamını bir araya getiren, birlikte sorunsuz ve ölçeklenebilir bir şekilde çalışmalarını sağlayan yeni nesil bir blokzincir protokolüdür. Polkadot, her türden verinin her türden blokzincir arasında iletişimini mümkün kıldığı için, çeşitli kullanım senaryolarını gerçekleştirmek için fırsat sunar.</w:t>
+      </w:r>
+    </w:p>
+    <w:p>
+      <w:pPr>
+        <w:rPr>
+          <w:rFonts w:ascii="Helvetica Neue" w:cs="Helvetica Neue" w:eastAsia="Helvetica Neue" w:hAnsi="Helvetica Neue"/>
+          <w:sz w:val="28"/>
+          <w:szCs w:val="28"/>
+        </w:rPr>
+      </w:pPr>
+    </w:p>
+    <w:p>
+      <w:pPr>
+        <w:rPr>
+          <w:rFonts w:ascii="Helvetica Neue" w:cs="Helvetica Neue" w:eastAsia="Helvetica Neue" w:hAnsi="Helvetica Neue"/>
+          <w:sz w:val="28"/>
+          <w:szCs w:val="28"/>
+        </w:rPr>
+      </w:pPr>
+      <w:r>
+        <w:rPr>
+          <w:rFonts w:ascii="Helvetica Neue" w:hAnsi="Helvetica Neue" w:cs="Helvetica Neue" w:eastAsia="Helvetica Neue"/>
+          <w:sz w:val="28"/>
+          <w:szCs w:val="28"/>
+        </w:rPr>
+        <w:t xml:space="preserve">Polkadot, birden fazla özel blokzincirin en iyi özelliklerini bir araya getirerek, yeni merkezi olmayan pazarların ortaya çıkmasının önünü açar ve çeşitli uygulamalar ve sağlayıcılar aracılığıyla hizmetlerin erişimini daha adil bir şekilde sunar.</w:t>
+      </w:r>
+    </w:p>
+    <w:p>
+      <w:pPr>
+        <w:rPr>
+          <w:rFonts w:ascii="Helvetica Neue" w:cs="Helvetica Neue" w:eastAsia="Helvetica Neue" w:hAnsi="Helvetica Neue"/>
+          <w:sz w:val="28"/>
+          <w:szCs w:val="28"/>
+        </w:rPr>
+      </w:pPr>
+    </w:p>
+    <w:p>
+      <w:pPr>
+        <w:rPr>
+          <w:rFonts w:ascii="Helvetica Neue" w:cs="Helvetica Neue" w:eastAsia="Helvetica Neue" w:hAnsi="Helvetica Neue"/>
+          <w:sz w:val="28"/>
+          <w:szCs w:val="28"/>
+        </w:rPr>
+      </w:pPr>
+    </w:p>
+    <w:p>
+      <w:pPr>
+        <w:rPr>
+          <w:rFonts w:ascii="Helvetica Neue" w:cs="Helvetica Neue" w:eastAsia="Helvetica Neue" w:hAnsi="Helvetica Neue"/>
+          <w:sz w:val="28"/>
+          <w:szCs w:val="28"/>
+        </w:rPr>
+      </w:pPr>
+    </w:p>
+    <w:p>
+      <w:pPr>
+        <w:rPr>
+          <w:rFonts w:ascii="Helvetica Neue" w:cs="Helvetica Neue" w:eastAsia="Helvetica Neue" w:hAnsi="Helvetica Neue"/>
+          <w:sz w:val="28"/>
+          <w:szCs w:val="28"/>
+        </w:rPr>
+      </w:pPr>
+      <w:r>
+        <w:rPr>
+          <w:rFonts w:ascii="Helvetica Neue" w:hAnsi="Helvetica Neue" w:cs="Helvetica Neue" w:eastAsia="Helvetica Neue"/>
+          <w:sz w:val="28"/>
+          <w:szCs w:val="28"/>
+        </w:rPr>
+        <w:t xml:space="preserve">Blokzincirleri, nesnelerin interneti (IoT), finans, yönetişim, kimlik yönetimi, merkeziyetsiz web ve dijital varlık izleme gibi çeşitli alanlarda büyük umut vaat ederken, önceki sistemlerde kitlesel benimsemeyi engelleyen tasarım sınırlamalarını büyük ölçüde aştı.</w:t>
+      </w:r>
+    </w:p>
+    <w:p>
+      <w:pPr>
+        <w:rPr>
+          <w:rFonts w:ascii="Helvetica Neue" w:cs="Helvetica Neue" w:eastAsia="Helvetica Neue" w:hAnsi="Helvetica Neue"/>
+          <w:sz w:val="28"/>
+          <w:szCs w:val="28"/>
+        </w:rPr>
+      </w:pPr>
+    </w:p>
+    <w:p>
+      <w:pPr>
+        <w:rPr>
+          <w:rFonts w:ascii="Helvetica Neue" w:cs="Helvetica Neue" w:eastAsia="Helvetica Neue" w:hAnsi="Helvetica Neue"/>
+          <w:sz w:val="28"/>
+          <w:szCs w:val="28"/>
+        </w:rPr>
+      </w:pPr>
+      <w:r>
+        <w:rPr>
+          <w:rFonts w:ascii="Helvetica Neue" w:hAnsi="Helvetica Neue" w:cs="Helvetica Neue" w:eastAsia="Helvetica Neue"/>
+          <w:sz w:val="28"/>
+          <w:szCs w:val="28"/>
+        </w:rPr>
+        <w:t xml:space="preserve">Polkadot’un tasarımı, mevcut ve daha eski blokzincir ağlarına göre farklı avantajlar sunar: </w:t>
       </w:r>
       <w:r>
         <w:rPr>
@@ -2935,7 +2935,7 @@
           <w:sz w:val="28"/>
           <w:szCs w:val="28"/>
         </w:rPr>
-        <w:t xml:space="preserve">heterogeneous sharding, scalability,</w:t>
+        <w:t xml:space="preserve">heterojen sharding, ölçeklenebilirlik,</w:t>
       </w:r>
       <w:r>
         <w:rPr>
@@ -2952,7 +2952,7 @@
           <w:sz w:val="28"/>
           <w:szCs w:val="28"/>
         </w:rPr>
-        <w:t xml:space="preserve">upgradeability, transparent governance and cross-chain composability.</w:t>
+        <w:t xml:space="preserve">geliştirilebilirlik, şeffaf yönetişim ve zincirler arası bitleştirebilirlik.</w:t>
       </w:r>
     </w:p>
     <w:p>
@@ -2998,7 +2998,7 @@
           <w:sz w:val="28"/>
           <w:szCs w:val="28"/>
         </w:rPr>
-        <w:t xml:space="preserve">THIS IS</w:t>
+        <w:t>SINIRSIZ</w:t>
       </w:r>
     </w:p>
     <w:p>
@@ -3017,7 +3017,7 @@
           <w:sz w:val="28"/>
           <w:szCs w:val="28"/>
         </w:rPr>
-        <w:t xml:space="preserve">BLOCKCHAIN UNBOUNDED </w:t>
+        <w:t xml:space="preserve">BLOKZİNCİR </w:t>
       </w:r>
     </w:p>
     <w:p>
@@ -3073,7 +3073,7 @@
       <w:bookmarkStart w:colFirst="0" w:colLast="0" w:name="_hwu7chvima7k" w:id="3"/>
       <w:bookmarkEnd w:id="3"/>
       <w:r>
-        <w:t xml:space="preserve">Heterogeneous Sharding</w:t>
+        <w:t xml:space="preserve">Heterojen Sharding</w:t>
       </w:r>
     </w:p>
     <w:p>
@@ -3144,7 +3144,7 @@
           <w:sz w:val="28"/>
           <w:szCs w:val="28"/>
         </w:rPr>
-        <w:t xml:space="preserve">Many chains,</w:t>
+        <w:t xml:space="preserve">Birçok zincir,</w:t>
       </w:r>
     </w:p>
     <w:p>
@@ -3171,155 +3171,155 @@
           <w:sz w:val="28"/>
           <w:szCs w:val="28"/>
         </w:rPr>
-        <w:t xml:space="preserve">one network</w:t>
-      </w:r>
-    </w:p>
-    <w:p>
-      <w:pPr>
-        <w:rPr>
-          <w:rFonts w:ascii="Helvetica Neue" w:cs="Helvetica Neue" w:eastAsia="Helvetica Neue" w:hAnsi="Helvetica Neue"/>
-          <w:sz w:val="28"/>
-          <w:szCs w:val="28"/>
-        </w:rPr>
-      </w:pPr>
-    </w:p>
-    <w:p>
-      <w:pPr>
-        <w:rPr>
-          <w:rFonts w:ascii="Helvetica Neue" w:cs="Helvetica Neue" w:eastAsia="Helvetica Neue" w:hAnsi="Helvetica Neue"/>
-          <w:sz w:val="28"/>
-          <w:szCs w:val="28"/>
-        </w:rPr>
-      </w:pPr>
-    </w:p>
-    <w:p>
-      <w:pPr>
-        <w:rPr>
-          <w:rFonts w:ascii="Helvetica Neue" w:cs="Helvetica Neue" w:eastAsia="Helvetica Neue" w:hAnsi="Helvetica Neue"/>
-          <w:sz w:val="28"/>
-          <w:szCs w:val="28"/>
-        </w:rPr>
-      </w:pPr>
-      <w:r>
-        <w:rPr>
-          <w:rFonts w:ascii="Helvetica Neue" w:hAnsi="Helvetica Neue" w:cs="Helvetica Neue" w:eastAsia="Helvetica Neue"/>
-          <w:sz w:val="28"/>
-          <w:szCs w:val="28"/>
-        </w:rPr>
-        <w:t xml:space="preserve">Will there eventually be one blockchain to rule them all? We don’t think so.</w:t>
-      </w:r>
-    </w:p>
-    <w:p>
-      <w:pPr>
-        <w:rPr>
-          <w:rFonts w:ascii="Helvetica Neue" w:cs="Helvetica Neue" w:eastAsia="Helvetica Neue" w:hAnsi="Helvetica Neue"/>
-          <w:sz w:val="28"/>
-          <w:szCs w:val="28"/>
-        </w:rPr>
-      </w:pPr>
-    </w:p>
-    <w:p>
-      <w:pPr>
-        <w:rPr>
-          <w:rFonts w:ascii="Helvetica Neue" w:cs="Helvetica Neue" w:eastAsia="Helvetica Neue" w:hAnsi="Helvetica Neue"/>
-          <w:sz w:val="28"/>
-          <w:szCs w:val="28"/>
-        </w:rPr>
-      </w:pPr>
-      <w:r>
-        <w:rPr>
-          <w:rFonts w:ascii="Helvetica Neue" w:hAnsi="Helvetica Neue" w:cs="Helvetica Neue" w:eastAsia="Helvetica Neue"/>
-          <w:sz w:val="28"/>
-          <w:szCs w:val="28"/>
-        </w:rPr>
-        <w:t xml:space="preserve">All blockchains make different tradeoffs to support specific features and use cases, and as chain specialization increases, the need to transact between them will only increase over time.</w:t>
-      </w:r>
-    </w:p>
-    <w:p>
-      <w:pPr>
-        <w:rPr>
-          <w:rFonts w:ascii="Helvetica Neue" w:cs="Helvetica Neue" w:eastAsia="Helvetica Neue" w:hAnsi="Helvetica Neue"/>
-          <w:sz w:val="28"/>
-          <w:szCs w:val="28"/>
-        </w:rPr>
-      </w:pPr>
-    </w:p>
-    <w:p>
-      <w:pPr>
-        <w:rPr>
-          <w:rFonts w:ascii="Helvetica Neue" w:cs="Helvetica Neue" w:eastAsia="Helvetica Neue" w:hAnsi="Helvetica Neue"/>
-          <w:sz w:val="28"/>
-          <w:szCs w:val="28"/>
-        </w:rPr>
-      </w:pPr>
-      <w:r>
-        <w:rPr>
-          <w:rFonts w:ascii="Helvetica Neue" w:hAnsi="Helvetica Neue" w:cs="Helvetica Neue" w:eastAsia="Helvetica Neue"/>
-          <w:sz w:val="28"/>
-          <w:szCs w:val="28"/>
-        </w:rPr>
-        <w:t xml:space="preserve">Polkadot is a sharded blockchain, meaning it connects several chains together in a single network, allowing them to process transactions in parallel and exchange data between chains with security guarantees.</w:t>
-      </w:r>
-    </w:p>
-    <w:p>
-      <w:pPr>
-        <w:rPr>
-          <w:rFonts w:ascii="Helvetica Neue" w:cs="Helvetica Neue" w:eastAsia="Helvetica Neue" w:hAnsi="Helvetica Neue"/>
-          <w:sz w:val="28"/>
-          <w:szCs w:val="28"/>
-        </w:rPr>
-      </w:pPr>
-    </w:p>
-    <w:p>
-      <w:pPr>
-        <w:rPr>
-          <w:rFonts w:ascii="Helvetica Neue" w:cs="Helvetica Neue" w:eastAsia="Helvetica Neue" w:hAnsi="Helvetica Neue"/>
-          <w:sz w:val="28"/>
-          <w:szCs w:val="28"/>
-        </w:rPr>
-      </w:pPr>
-    </w:p>
-    <w:p>
-      <w:pPr>
-        <w:rPr>
-          <w:rFonts w:ascii="Helvetica Neue" w:cs="Helvetica Neue" w:eastAsia="Helvetica Neue" w:hAnsi="Helvetica Neue"/>
-          <w:sz w:val="28"/>
-          <w:szCs w:val="28"/>
-        </w:rPr>
-      </w:pPr>
-      <w:r>
-        <w:rPr>
-          <w:rFonts w:ascii="Helvetica Neue" w:hAnsi="Helvetica Neue" w:cs="Helvetica Neue" w:eastAsia="Helvetica Neue"/>
-          <w:sz w:val="28"/>
-          <w:szCs w:val="28"/>
-        </w:rPr>
-        <w:t xml:space="preserve">Thanks to Polkadot’s unique heterogeneous sharding model, each chain in the network can be optimized for a specific use case rather than being forced to adapt to a one-size-fits-all model.</w:t>
-      </w:r>
-    </w:p>
-    <w:p>
-      <w:pPr>
-        <w:rPr>
-          <w:rFonts w:ascii="Helvetica Neue" w:cs="Helvetica Neue" w:eastAsia="Helvetica Neue" w:hAnsi="Helvetica Neue"/>
-          <w:sz w:val="28"/>
-          <w:szCs w:val="28"/>
-        </w:rPr>
-      </w:pPr>
-    </w:p>
-    <w:p>
-      <w:pPr>
-        <w:rPr>
-          <w:rFonts w:ascii="Helvetica Neue" w:cs="Helvetica Neue" w:eastAsia="Helvetica Neue" w:hAnsi="Helvetica Neue"/>
-          <w:sz w:val="28"/>
-          <w:szCs w:val="28"/>
-        </w:rPr>
-      </w:pPr>
-      <w:r>
-        <w:rPr>
-          <w:rFonts w:ascii="Helvetica Neue" w:hAnsi="Helvetica Neue" w:cs="Helvetica Neue" w:eastAsia="Helvetica Neue"/>
-          <w:sz w:val="28"/>
-          <w:szCs w:val="28"/>
-        </w:rPr>
-        <w:t xml:space="preserve">More chains and more specialization means more possibilities for innovation.</w:t>
+        <w:t xml:space="preserve">tek ağ</w:t>
+      </w:r>
+    </w:p>
+    <w:p>
+      <w:pPr>
+        <w:rPr>
+          <w:rFonts w:ascii="Helvetica Neue" w:cs="Helvetica Neue" w:eastAsia="Helvetica Neue" w:hAnsi="Helvetica Neue"/>
+          <w:sz w:val="28"/>
+          <w:szCs w:val="28"/>
+        </w:rPr>
+      </w:pPr>
+    </w:p>
+    <w:p>
+      <w:pPr>
+        <w:rPr>
+          <w:rFonts w:ascii="Helvetica Neue" w:cs="Helvetica Neue" w:eastAsia="Helvetica Neue" w:hAnsi="Helvetica Neue"/>
+          <w:sz w:val="28"/>
+          <w:szCs w:val="28"/>
+        </w:rPr>
+      </w:pPr>
+    </w:p>
+    <w:p>
+      <w:pPr>
+        <w:rPr>
+          <w:rFonts w:ascii="Helvetica Neue" w:cs="Helvetica Neue" w:eastAsia="Helvetica Neue" w:hAnsi="Helvetica Neue"/>
+          <w:sz w:val="28"/>
+          <w:szCs w:val="28"/>
+        </w:rPr>
+      </w:pPr>
+      <w:r>
+        <w:rPr>
+          <w:rFonts w:ascii="Helvetica Neue" w:hAnsi="Helvetica Neue" w:cs="Helvetica Neue" w:eastAsia="Helvetica Neue"/>
+          <w:sz w:val="28"/>
+          <w:szCs w:val="28"/>
+        </w:rPr>
+        <w:t xml:space="preserve">Sonunda tüm zincirlere hükmedecek bir blokzincir olacak mı? Hayır, böyle bir şeyin gerçekleşeceğini düşünmüyoruz.</w:t>
+      </w:r>
+    </w:p>
+    <w:p>
+      <w:pPr>
+        <w:rPr>
+          <w:rFonts w:ascii="Helvetica Neue" w:cs="Helvetica Neue" w:eastAsia="Helvetica Neue" w:hAnsi="Helvetica Neue"/>
+          <w:sz w:val="28"/>
+          <w:szCs w:val="28"/>
+        </w:rPr>
+      </w:pPr>
+    </w:p>
+    <w:p>
+      <w:pPr>
+        <w:rPr>
+          <w:rFonts w:ascii="Helvetica Neue" w:cs="Helvetica Neue" w:eastAsia="Helvetica Neue" w:hAnsi="Helvetica Neue"/>
+          <w:sz w:val="28"/>
+          <w:szCs w:val="28"/>
+        </w:rPr>
+      </w:pPr>
+      <w:r>
+        <w:rPr>
+          <w:rFonts w:ascii="Helvetica Neue" w:hAnsi="Helvetica Neue" w:cs="Helvetica Neue" w:eastAsia="Helvetica Neue"/>
+          <w:sz w:val="28"/>
+          <w:szCs w:val="28"/>
+        </w:rPr>
+        <w:t xml:space="preserve">Blokzincirler, destekledikleri kullanım senaryolarına göre güvenlik, hız ve sürdürülebilirlik gibi bazı özellikler arasında tercih yapmak durumunda kalırlar. Zincir uzmanlığı arttıkça, bu zincirler arasında işlem yapma ihtiyacı zamanla artış gösterecektir.</w:t>
+      </w:r>
+    </w:p>
+    <w:p>
+      <w:pPr>
+        <w:rPr>
+          <w:rFonts w:ascii="Helvetica Neue" w:cs="Helvetica Neue" w:eastAsia="Helvetica Neue" w:hAnsi="Helvetica Neue"/>
+          <w:sz w:val="28"/>
+          <w:szCs w:val="28"/>
+        </w:rPr>
+      </w:pPr>
+    </w:p>
+    <w:p>
+      <w:pPr>
+        <w:rPr>
+          <w:rFonts w:ascii="Helvetica Neue" w:cs="Helvetica Neue" w:eastAsia="Helvetica Neue" w:hAnsi="Helvetica Neue"/>
+          <w:sz w:val="28"/>
+          <w:szCs w:val="28"/>
+        </w:rPr>
+      </w:pPr>
+      <w:r>
+        <w:rPr>
+          <w:rFonts w:ascii="Helvetica Neue" w:hAnsi="Helvetica Neue" w:cs="Helvetica Neue" w:eastAsia="Helvetica Neue"/>
+          <w:sz w:val="28"/>
+          <w:szCs w:val="28"/>
+        </w:rPr>
+        <w:t xml:space="preserve">Polkadot, parçalanmış bir blokzincirdir, yani birkaç zinciri tek bir ağda birbirine bağlayarak, işlemleri paralel olarak işlemelerine ve güvenlik garantili zincirler arasında veri alışverişinde bulunmalarına olanak tanır.</w:t>
+      </w:r>
+    </w:p>
+    <w:p>
+      <w:pPr>
+        <w:rPr>
+          <w:rFonts w:ascii="Helvetica Neue" w:cs="Helvetica Neue" w:eastAsia="Helvetica Neue" w:hAnsi="Helvetica Neue"/>
+          <w:sz w:val="28"/>
+          <w:szCs w:val="28"/>
+        </w:rPr>
+      </w:pPr>
+    </w:p>
+    <w:p>
+      <w:pPr>
+        <w:rPr>
+          <w:rFonts w:ascii="Helvetica Neue" w:cs="Helvetica Neue" w:eastAsia="Helvetica Neue" w:hAnsi="Helvetica Neue"/>
+          <w:sz w:val="28"/>
+          <w:szCs w:val="28"/>
+        </w:rPr>
+      </w:pPr>
+    </w:p>
+    <w:p>
+      <w:pPr>
+        <w:rPr>
+          <w:rFonts w:ascii="Helvetica Neue" w:cs="Helvetica Neue" w:eastAsia="Helvetica Neue" w:hAnsi="Helvetica Neue"/>
+          <w:sz w:val="28"/>
+          <w:szCs w:val="28"/>
+        </w:rPr>
+      </w:pPr>
+      <w:r>
+        <w:rPr>
+          <w:rFonts w:ascii="Helvetica Neue" w:hAnsi="Helvetica Neue" w:cs="Helvetica Neue" w:eastAsia="Helvetica Neue"/>
+          <w:sz w:val="28"/>
+          <w:szCs w:val="28"/>
+        </w:rPr>
+        <w:t xml:space="preserve">Polkadot’un benzersiz heterojen sharding modeli sayesinde, ağdaki her bir zincir, herkese uyan tek bir modele uyarlanmak yerine belirli bir kullanım senaryosu için optimize edilebilir.</w:t>
+      </w:r>
+    </w:p>
+    <w:p>
+      <w:pPr>
+        <w:rPr>
+          <w:rFonts w:ascii="Helvetica Neue" w:cs="Helvetica Neue" w:eastAsia="Helvetica Neue" w:hAnsi="Helvetica Neue"/>
+          <w:sz w:val="28"/>
+          <w:szCs w:val="28"/>
+        </w:rPr>
+      </w:pPr>
+    </w:p>
+    <w:p>
+      <w:pPr>
+        <w:rPr>
+          <w:rFonts w:ascii="Helvetica Neue" w:cs="Helvetica Neue" w:eastAsia="Helvetica Neue" w:hAnsi="Helvetica Neue"/>
+          <w:sz w:val="28"/>
+          <w:szCs w:val="28"/>
+        </w:rPr>
+      </w:pPr>
+      <w:r>
+        <w:rPr>
+          <w:rFonts w:ascii="Helvetica Neue" w:hAnsi="Helvetica Neue" w:cs="Helvetica Neue" w:eastAsia="Helvetica Neue"/>
+          <w:sz w:val="28"/>
+          <w:szCs w:val="28"/>
+        </w:rPr>
+        <w:t xml:space="preserve">Daha fazla zincir ve uzmanlık alanı, daha fazla yenilik fırsatı anlamına gelir.</w:t>
       </w:r>
     </w:p>
     <w:p>
@@ -3348,7 +3348,7 @@
       <w:bookmarkStart w:colFirst="0" w:colLast="0" w:name="_6c90v5lg0097" w:id="4"/>
       <w:bookmarkEnd w:id="4"/>
       <w:r>
-        <w:t>Scalability</w:t>
+        <w:t>Ölçeklenebilirlik</w:t>
       </w:r>
     </w:p>
     <w:p>
@@ -3410,7 +3410,7 @@
           <w:sz w:val="28"/>
           <w:szCs w:val="28"/>
         </w:rPr>
-        <w:t>Blockchains</w:t>
+        <w:t>Büyüyen</w:t>
       </w:r>
     </w:p>
     <w:p>
@@ -3428,7 +3428,7 @@
           <w:sz w:val="28"/>
           <w:szCs w:val="28"/>
         </w:rPr>
-        <w:t xml:space="preserve">that grow</w:t>
+        <w:t>blokzincirler</w:t>
       </w:r>
     </w:p>
     <w:p>
@@ -3482,33 +3482,33 @@
           <w:sz w:val="28"/>
           <w:szCs w:val="28"/>
         </w:rPr>
-        <w:t xml:space="preserve">One blockchain isn’t enough to support a bustling future of decentralized applications. The limited throughput and lack of runtime specialization in early blockchains made them impractical for scaling in many real-world use cases.</w:t>
-      </w:r>
-    </w:p>
-    <w:p>
-      <w:pPr>
-        <w:rPr>
-          <w:rFonts w:ascii="Helvetica Neue" w:cs="Helvetica Neue" w:eastAsia="Helvetica Neue" w:hAnsi="Helvetica Neue"/>
-          <w:sz w:val="28"/>
-          <w:szCs w:val="28"/>
-        </w:rPr>
-      </w:pPr>
-    </w:p>
-    <w:p>
-      <w:pPr>
-        <w:rPr>
-          <w:rFonts w:ascii="Helvetica Neue" w:cs="Helvetica Neue" w:eastAsia="Helvetica Neue" w:hAnsi="Helvetica Neue"/>
-          <w:sz w:val="28"/>
-          <w:szCs w:val="28"/>
-        </w:rPr>
-      </w:pPr>
-      <w:r>
-        <w:rPr>
-          <w:rFonts w:ascii="Helvetica Neue" w:hAnsi="Helvetica Neue" w:cs="Helvetica Neue" w:eastAsia="Helvetica Neue"/>
-          <w:sz w:val="28"/>
-          <w:szCs w:val="28"/>
-        </w:rPr>
-        <w:t xml:space="preserve">By bridging multiple specialized chains together into one sharded network, Polkadot allows for multiple transactions to be</w:t>
+        <w:t xml:space="preserve">Merkezi olmayan dağıtık uygulamaların geleceğini desteklemek için tek bir blokzincir yeterli değildir. İlk blokzincirlerindeki sınırlı kapasite ve runtime konularındaki uzmanlık eksikliği, birçok gerçek dünya kullanım senaryosunun ölçeklenebilir hale gelememesine sebep oldu.</w:t>
+      </w:r>
+    </w:p>
+    <w:p>
+      <w:pPr>
+        <w:rPr>
+          <w:rFonts w:ascii="Helvetica Neue" w:cs="Helvetica Neue" w:eastAsia="Helvetica Neue" w:hAnsi="Helvetica Neue"/>
+          <w:sz w:val="28"/>
+          <w:szCs w:val="28"/>
+        </w:rPr>
+      </w:pPr>
+    </w:p>
+    <w:p>
+      <w:pPr>
+        <w:rPr>
+          <w:rFonts w:ascii="Helvetica Neue" w:cs="Helvetica Neue" w:eastAsia="Helvetica Neue" w:hAnsi="Helvetica Neue"/>
+          <w:sz w:val="28"/>
+          <w:szCs w:val="28"/>
+        </w:rPr>
+      </w:pPr>
+      <w:r>
+        <w:rPr>
+          <w:rFonts w:ascii="Helvetica Neue" w:hAnsi="Helvetica Neue" w:cs="Helvetica Neue" w:eastAsia="Helvetica Neue"/>
+          <w:sz w:val="28"/>
+          <w:szCs w:val="28"/>
+        </w:rPr>
+        <w:t xml:space="preserve">Polkadot, birden fazla özel amaçlarla oluşturulmuş zincirleri tek bir parçalanmış ağda birleştirerek birden fazla işlemin</w:t>
       </w:r>
     </w:p>
     <w:p>
@@ -3578,33 +3578,33 @@
           <w:sz w:val="28"/>
           <w:szCs w:val="28"/>
         </w:rPr>
-        <w:t xml:space="preserve">processed in parallel. This system removes the bottlenecks that occurred on earlier networks that processed transactions one-by-one.</w:t>
-      </w:r>
-    </w:p>
-    <w:p>
-      <w:pPr>
-        <w:rPr>
-          <w:rFonts w:ascii="Helvetica Neue" w:cs="Helvetica Neue" w:eastAsia="Helvetica Neue" w:hAnsi="Helvetica Neue"/>
-          <w:sz w:val="28"/>
-          <w:szCs w:val="28"/>
-        </w:rPr>
-      </w:pPr>
-    </w:p>
-    <w:p>
-      <w:pPr>
-        <w:rPr>
-          <w:rFonts w:ascii="Helvetica Neue" w:cs="Helvetica Neue" w:eastAsia="Helvetica Neue" w:hAnsi="Helvetica Neue"/>
-          <w:sz w:val="28"/>
-          <w:szCs w:val="28"/>
-        </w:rPr>
-      </w:pPr>
-      <w:r>
-        <w:rPr>
-          <w:rFonts w:ascii="Helvetica Neue" w:hAnsi="Helvetica Neue" w:cs="Helvetica Neue" w:eastAsia="Helvetica Neue"/>
-          <w:sz w:val="28"/>
-          <w:szCs w:val="28"/>
-        </w:rPr>
-        <w:t xml:space="preserve">Polkadot will be able to scale even further in the future with a planned feature known as </w:t>
+        <w:t xml:space="preserve">paralel olarak işlenmesini sağlıyor. Bu sistem, önceki ağlarda işlemlerin tek tek işlemesi sebebiyle meydana gelen darboğazları ortadan kaldırır.</w:t>
+      </w:r>
+    </w:p>
+    <w:p>
+      <w:pPr>
+        <w:rPr>
+          <w:rFonts w:ascii="Helvetica Neue" w:cs="Helvetica Neue" w:eastAsia="Helvetica Neue" w:hAnsi="Helvetica Neue"/>
+          <w:sz w:val="28"/>
+          <w:szCs w:val="28"/>
+        </w:rPr>
+      </w:pPr>
+    </w:p>
+    <w:p>
+      <w:pPr>
+        <w:rPr>
+          <w:rFonts w:ascii="Helvetica Neue" w:cs="Helvetica Neue" w:eastAsia="Helvetica Neue" w:hAnsi="Helvetica Neue"/>
+          <w:sz w:val="28"/>
+          <w:szCs w:val="28"/>
+        </w:rPr>
+      </w:pPr>
+      <w:r>
+        <w:rPr>
+          <w:rFonts w:ascii="Helvetica Neue" w:hAnsi="Helvetica Neue" w:cs="Helvetica Neue" w:eastAsia="Helvetica Neue"/>
+          <w:sz w:val="28"/>
+          <w:szCs w:val="28"/>
+        </w:rPr>
+        <w:t xml:space="preserve">Polkadot, </w:t>
       </w:r>
       <w:r>
         <w:rPr>
@@ -3613,15 +3613,15 @@
           <w:sz w:val="28"/>
           <w:szCs w:val="28"/>
         </w:rPr>
-        <w:t xml:space="preserve">nested relay chains</w:t>
-      </w:r>
-      <w:r>
-        <w:rPr>
-          <w:rFonts w:ascii="Helvetica Neue" w:hAnsi="Helvetica Neue" w:cs="Helvetica Neue" w:eastAsia="Helvetica Neue"/>
-          <w:sz w:val="28"/>
-          <w:szCs w:val="28"/>
-        </w:rPr>
-        <w:t xml:space="preserve">, which will increase the</w:t>
+        <w:t xml:space="preserve">nested (iç içe) relay chains</w:t>
+      </w:r>
+      <w:r>
+        <w:rPr>
+          <w:rFonts w:ascii="Helvetica Neue" w:hAnsi="Helvetica Neue" w:cs="Helvetica Neue" w:eastAsia="Helvetica Neue"/>
+          <w:sz w:val="28"/>
+          <w:szCs w:val="28"/>
+        </w:rPr>
+        <w:t xml:space="preserve"> adıyla bilinen planlı özelliği sayesinde gelecekte daha da ölçeklenebilir durumda olacak. Nested relay chains, </w:t>
       </w:r>
       <w:r>
         <w:rPr>
@@ -3638,7 +3638,7 @@
           <w:sz w:val="28"/>
           <w:szCs w:val="28"/>
         </w:rPr>
-        <w:t xml:space="preserve">number of shards that can be added to the network.</w:t>
+        <w:t xml:space="preserve">ağa eklenebilecek parça sayısı artıracak.</w:t>
       </w:r>
     </w:p>
     <w:p>
@@ -3675,7 +3675,7 @@
       <w:bookmarkStart w:colFirst="0" w:colLast="0" w:name="_mn75bhwmmcuc" w:id="5"/>
       <w:bookmarkEnd w:id="5"/>
       <w:r>
-        <w:t>Upgradeability</w:t>
+        <w:t>Geliştirilebilirlik</w:t>
       </w:r>
     </w:p>
     <w:p>
@@ -3747,7 +3747,7 @@
           <w:sz w:val="28"/>
           <w:szCs w:val="28"/>
         </w:rPr>
-        <w:t xml:space="preserve">Future-proof your blockchain with forkless upgrades</w:t>
+        <w:t xml:space="preserve">Zahmetsiz çatallama ile blokzinciriniz geleceğe daima hazır</w:t>
       </w:r>
     </w:p>
     <w:p>
@@ -3802,68 +3802,68 @@
           <w:sz w:val="28"/>
           <w:szCs w:val="28"/>
         </w:rPr>
-        <w:t xml:space="preserve">Early computer games were shipped on printed circuit boards known as cartridges. These cartridges were expensive and time-consuming to make as the code was etched onto the chips, leaving no room for error.</w:t>
-      </w:r>
-    </w:p>
-    <w:p>
-      <w:pPr>
-        <w:rPr>
-          <w:rFonts w:ascii="Helvetica Neue" w:cs="Helvetica Neue" w:eastAsia="Helvetica Neue" w:hAnsi="Helvetica Neue"/>
-          <w:sz w:val="28"/>
-          <w:szCs w:val="28"/>
-        </w:rPr>
-      </w:pPr>
-    </w:p>
-    <w:p>
-      <w:pPr>
-        <w:rPr>
-          <w:rFonts w:ascii="Helvetica Neue" w:cs="Helvetica Neue" w:eastAsia="Helvetica Neue" w:hAnsi="Helvetica Neue"/>
-          <w:sz w:val="28"/>
-          <w:szCs w:val="28"/>
-        </w:rPr>
-      </w:pPr>
-      <w:r>
-        <w:rPr>
-          <w:rFonts w:ascii="Helvetica Neue" w:hAnsi="Helvetica Neue" w:cs="Helvetica Neue" w:eastAsia="Helvetica Neue"/>
-          <w:sz w:val="28"/>
-          <w:szCs w:val="28"/>
-        </w:rPr>
-        <w:t xml:space="preserve">These days we’re used to our apps, games and browsers updating frequently, even automatically. Developers fix bugs before they can cause problems, and new features are added as better solutions become available.</w:t>
-      </w:r>
-    </w:p>
-    <w:p>
-      <w:pPr>
-        <w:rPr>
-          <w:rFonts w:ascii="Helvetica Neue" w:cs="Helvetica Neue" w:eastAsia="Helvetica Neue" w:hAnsi="Helvetica Neue"/>
-          <w:sz w:val="28"/>
-          <w:szCs w:val="28"/>
-        </w:rPr>
-      </w:pPr>
-    </w:p>
-    <w:p>
-      <w:pPr>
-        <w:rPr>
-          <w:rFonts w:ascii="Helvetica Neue" w:cs="Helvetica Neue" w:eastAsia="Helvetica Neue" w:hAnsi="Helvetica Neue"/>
-          <w:sz w:val="28"/>
-          <w:szCs w:val="28"/>
-        </w:rPr>
-      </w:pPr>
-    </w:p>
-    <w:p>
-      <w:pPr>
-        <w:rPr>
-          <w:rFonts w:ascii="Helvetica Neue" w:cs="Helvetica Neue" w:eastAsia="Helvetica Neue" w:hAnsi="Helvetica Neue"/>
-          <w:sz w:val="28"/>
-          <w:szCs w:val="28"/>
-        </w:rPr>
-      </w:pPr>
-      <w:r>
-        <w:rPr>
-          <w:rFonts w:ascii="Helvetica Neue" w:hAnsi="Helvetica Neue" w:cs="Helvetica Neue" w:eastAsia="Helvetica Neue"/>
-          <w:sz w:val="28"/>
-          <w:szCs w:val="28"/>
-        </w:rPr>
-        <w:t xml:space="preserve">Like all software, blockchains need upgrades in order to stay relevant. However, it’s far more difficult to upgrade a blockchain than an app, game, or browser. Upgrading conventional blockchains requires forking the</w:t>
+        <w:t xml:space="preserve">İlk bilgisayar oyunları, kartuş olarak bilinen baskılı devre kartlarında satılıyordu. Bu kartuşlar içerisindeki oyunun kodu çiplere tek seferde kazındığından, herhangi bir hata kabul etmeyen bu süreç, zaman istiyordu ve oldukça pahalıydı.</w:t>
+      </w:r>
+    </w:p>
+    <w:p>
+      <w:pPr>
+        <w:rPr>
+          <w:rFonts w:ascii="Helvetica Neue" w:cs="Helvetica Neue" w:eastAsia="Helvetica Neue" w:hAnsi="Helvetica Neue"/>
+          <w:sz w:val="28"/>
+          <w:szCs w:val="28"/>
+        </w:rPr>
+      </w:pPr>
+    </w:p>
+    <w:p>
+      <w:pPr>
+        <w:rPr>
+          <w:rFonts w:ascii="Helvetica Neue" w:cs="Helvetica Neue" w:eastAsia="Helvetica Neue" w:hAnsi="Helvetica Neue"/>
+          <w:sz w:val="28"/>
+          <w:szCs w:val="28"/>
+        </w:rPr>
+      </w:pPr>
+      <w:r>
+        <w:rPr>
+          <w:rFonts w:ascii="Helvetica Neue" w:hAnsi="Helvetica Neue" w:cs="Helvetica Neue" w:eastAsia="Helvetica Neue"/>
+          <w:sz w:val="28"/>
+          <w:szCs w:val="28"/>
+        </w:rPr>
+        <w:t xml:space="preserve">Bugünlerde uygulamalarımızın, oyunlarımızın ve tarayıcılarımızın sık sık, hatta otomatik olarak güncellenmesine alışkınız. Geliştiriciler, sorun yaratmadan önce hataları düzeltiyor ve daha iyi çözümler ortaya çıktıkça yeni özellikler ekleyebiliyorlar.</w:t>
+      </w:r>
+    </w:p>
+    <w:p>
+      <w:pPr>
+        <w:rPr>
+          <w:rFonts w:ascii="Helvetica Neue" w:cs="Helvetica Neue" w:eastAsia="Helvetica Neue" w:hAnsi="Helvetica Neue"/>
+          <w:sz w:val="28"/>
+          <w:szCs w:val="28"/>
+        </w:rPr>
+      </w:pPr>
+    </w:p>
+    <w:p>
+      <w:pPr>
+        <w:rPr>
+          <w:rFonts w:ascii="Helvetica Neue" w:cs="Helvetica Neue" w:eastAsia="Helvetica Neue" w:hAnsi="Helvetica Neue"/>
+          <w:sz w:val="28"/>
+          <w:szCs w:val="28"/>
+        </w:rPr>
+      </w:pPr>
+    </w:p>
+    <w:p>
+      <w:pPr>
+        <w:rPr>
+          <w:rFonts w:ascii="Helvetica Neue" w:cs="Helvetica Neue" w:eastAsia="Helvetica Neue" w:hAnsi="Helvetica Neue"/>
+          <w:sz w:val="28"/>
+          <w:szCs w:val="28"/>
+        </w:rPr>
+      </w:pPr>
+      <w:r>
+        <w:rPr>
+          <w:rFonts w:ascii="Helvetica Neue" w:hAnsi="Helvetica Neue" w:cs="Helvetica Neue" w:eastAsia="Helvetica Neue"/>
+          <w:sz w:val="28"/>
+          <w:szCs w:val="28"/>
+        </w:rPr>
+        <w:t xml:space="preserve">Tüm yazılımlar gibi, blokzincirlerin de sürdürülebilir olması için güncellemelere ihtiyacı vardır. Ancak bir blokzinciri güncellemek bir uygulama, oyun veya tarayıcıdan çok daha zordur. Geleneksel blokzincirleri güncellemek,</w:t>
       </w:r>
     </w:p>
     <w:p>
@@ -3933,59 +3933,59 @@
           <w:sz w:val="28"/>
           <w:szCs w:val="28"/>
         </w:rPr>
-        <w:t xml:space="preserve">network, often taking months of work, and particularly contentious hard forks can break apart a community.</w:t>
-      </w:r>
-    </w:p>
-    <w:p>
-      <w:pPr>
-        <w:rPr>
-          <w:rFonts w:ascii="Helvetica Neue" w:cs="Helvetica Neue" w:eastAsia="Helvetica Neue" w:hAnsi="Helvetica Neue"/>
-          <w:sz w:val="28"/>
-          <w:szCs w:val="28"/>
-        </w:rPr>
-      </w:pPr>
-    </w:p>
-    <w:p>
-      <w:pPr>
-        <w:rPr>
-          <w:rFonts w:ascii="Helvetica Neue" w:cs="Helvetica Neue" w:eastAsia="Helvetica Neue" w:hAnsi="Helvetica Neue"/>
-          <w:sz w:val="28"/>
-          <w:szCs w:val="28"/>
-        </w:rPr>
-      </w:pPr>
-      <w:r>
-        <w:rPr>
-          <w:rFonts w:ascii="Helvetica Neue" w:hAnsi="Helvetica Neue" w:cs="Helvetica Neue" w:eastAsia="Helvetica Neue"/>
-          <w:sz w:val="28"/>
-          <w:szCs w:val="28"/>
-        </w:rPr>
-        <w:t xml:space="preserve">Polkadot revolutionizes this process, enabling blockchains to upgrade themselves without the need to fork the chain. These forkless upgrades are enacted through Polkadot’s transparent on-chain governance system.</w:t>
-      </w:r>
-    </w:p>
-    <w:p>
-      <w:pPr>
-        <w:rPr>
-          <w:rFonts w:ascii="Helvetica Neue" w:cs="Helvetica Neue" w:eastAsia="Helvetica Neue" w:hAnsi="Helvetica Neue"/>
-          <w:sz w:val="28"/>
-          <w:szCs w:val="28"/>
-        </w:rPr>
-      </w:pPr>
-    </w:p>
-    <w:p>
-      <w:pPr>
-        <w:rPr>
-          <w:rFonts w:ascii="Helvetica Neue" w:cs="Helvetica Neue" w:eastAsia="Helvetica Neue" w:hAnsi="Helvetica Neue"/>
-          <w:sz w:val="28"/>
-          <w:szCs w:val="28"/>
-        </w:rPr>
-      </w:pPr>
-      <w:r>
-        <w:rPr>
-          <w:rFonts w:ascii="Helvetica Neue" w:hAnsi="Helvetica Neue" w:cs="Helvetica Neue" w:eastAsia="Helvetica Neue"/>
-          <w:sz w:val="28"/>
-          <w:szCs w:val="28"/>
-        </w:rPr>
-        <w:t xml:space="preserve">With this feature, Polkadot enables projects to stay agile, adapting and evolving with the pace of technology. It also significantly reduces the risk associated with contentious hard forks—a severe barrier to entry for many organizations.</w:t>
+        <w:t xml:space="preserve">genellikle ağ üzerinde aylar süren çalışma gerektirir. Özelliklerde mutabık kalınmaması durumunda yeni çatallanmalar (hardfork) ortaya çıkabilir ve bir topluluğu parçalayabilir.</w:t>
+      </w:r>
+    </w:p>
+    <w:p>
+      <w:pPr>
+        <w:rPr>
+          <w:rFonts w:ascii="Helvetica Neue" w:cs="Helvetica Neue" w:eastAsia="Helvetica Neue" w:hAnsi="Helvetica Neue"/>
+          <w:sz w:val="28"/>
+          <w:szCs w:val="28"/>
+        </w:rPr>
+      </w:pPr>
+    </w:p>
+    <w:p>
+      <w:pPr>
+        <w:rPr>
+          <w:rFonts w:ascii="Helvetica Neue" w:cs="Helvetica Neue" w:eastAsia="Helvetica Neue" w:hAnsi="Helvetica Neue"/>
+          <w:sz w:val="28"/>
+          <w:szCs w:val="28"/>
+        </w:rPr>
+      </w:pPr>
+      <w:r>
+        <w:rPr>
+          <w:rFonts w:ascii="Helvetica Neue" w:hAnsi="Helvetica Neue" w:cs="Helvetica Neue" w:eastAsia="Helvetica Neue"/>
+          <w:sz w:val="28"/>
+          <w:szCs w:val="28"/>
+        </w:rPr>
+        <w:t xml:space="preserve">Polkadot, bu süreçte devrim yaratarak blokzincirlerin, zinciri çatallamaya gerek kalmadan kendilerini güncellemelerine olanak tanır. Bu çatallanma gerektirmeyen güncellemeler, Polkadot’un şeffaf ve zincir üstü yönetişim sistemi aracılığıyla hayata geçirilir.</w:t>
+      </w:r>
+    </w:p>
+    <w:p>
+      <w:pPr>
+        <w:rPr>
+          <w:rFonts w:ascii="Helvetica Neue" w:cs="Helvetica Neue" w:eastAsia="Helvetica Neue" w:hAnsi="Helvetica Neue"/>
+          <w:sz w:val="28"/>
+          <w:szCs w:val="28"/>
+        </w:rPr>
+      </w:pPr>
+    </w:p>
+    <w:p>
+      <w:pPr>
+        <w:rPr>
+          <w:rFonts w:ascii="Helvetica Neue" w:cs="Helvetica Neue" w:eastAsia="Helvetica Neue" w:hAnsi="Helvetica Neue"/>
+          <w:sz w:val="28"/>
+          <w:szCs w:val="28"/>
+        </w:rPr>
+      </w:pPr>
+      <w:r>
+        <w:rPr>
+          <w:rFonts w:ascii="Helvetica Neue" w:hAnsi="Helvetica Neue" w:cs="Helvetica Neue" w:eastAsia="Helvetica Neue"/>
+          <w:sz w:val="28"/>
+          <w:szCs w:val="28"/>
+        </w:rPr>
+        <w:t xml:space="preserve">Polkadot bu özelliği ile projelerin çevik kalmasını, teknolojinin hızına uyum sağlamasını ve gelişmesini sağlar. Ayrıca, pek çok kuruluş için ciddi bir engel olan çatallanmayla ilişkili riskleri önemli ölçüde azaltır.</w:t>
       </w:r>
     </w:p>
     <w:p>
@@ -4031,7 +4031,7 @@
       <w:bookmarkStart w:colFirst="0" w:colLast="0" w:name="_lcnrc2a9v968" w:id="6"/>
       <w:bookmarkEnd w:id="6"/>
       <w:r>
-        <w:t xml:space="preserve">Transparent Governance</w:t>
+        <w:t xml:space="preserve">Şeffaf Yönetişim</w:t>
       </w:r>
     </w:p>
     <w:p>
@@ -4093,7 +4093,7 @@
           <w:sz w:val="28"/>
           <w:szCs w:val="28"/>
         </w:rPr>
-        <w:t>Community</w:t>
+        <w:t>Gücünü</w:t>
       </w:r>
     </w:p>
     <w:p>
@@ -4111,7 +4111,7 @@
           <w:sz w:val="28"/>
           <w:szCs w:val="28"/>
         </w:rPr>
-        <w:t>powered</w:t>
+        <w:t xml:space="preserve">topluluktan alır</w:t>
       </w:r>
     </w:p>
     <w:p>
@@ -4165,7 +4165,7 @@
           <w:sz w:val="28"/>
           <w:szCs w:val="28"/>
         </w:rPr>
-        <w:t xml:space="preserve">Early blockchains had no formal governance procedures. Individual stakeholders were powerless to propose or veto protocol changes unless they knew the right people.</w:t>
+        <w:t xml:space="preserve">İlk blokzincirlerin resmi yönetişim prosedürleri yoktu. Bireysel paydaşlar, doğru kişileri tanımadıkları sürece protokol değişikliklerini önerme veya veto etme konusunda güçsüz sayılırdı.</w:t>
       </w:r>
     </w:p>
     <w:p>
@@ -4192,60 +4192,60 @@
           <w:sz w:val="28"/>
           <w:szCs w:val="28"/>
         </w:rPr>
-        <w:t xml:space="preserve">Polkadot is different. It’s governed by anyone who owns DOTs, Polkadot’s native currency, in a fair and transparent way.</w:t>
-      </w:r>
-    </w:p>
-    <w:p>
-      <w:pPr>
-        <w:rPr>
-          <w:rFonts w:ascii="Helvetica Neue" w:cs="Helvetica Neue" w:eastAsia="Helvetica Neue" w:hAnsi="Helvetica Neue"/>
-          <w:sz w:val="28"/>
-          <w:szCs w:val="28"/>
-        </w:rPr>
-      </w:pPr>
-    </w:p>
-    <w:p>
-      <w:pPr>
-        <w:rPr>
-          <w:rFonts w:ascii="Helvetica Neue" w:cs="Helvetica Neue" w:eastAsia="Helvetica Neue" w:hAnsi="Helvetica Neue"/>
-          <w:sz w:val="28"/>
-          <w:szCs w:val="28"/>
-        </w:rPr>
-      </w:pPr>
-    </w:p>
-    <w:p>
-      <w:pPr>
-        <w:rPr>
-          <w:rFonts w:ascii="Helvetica Neue" w:cs="Helvetica Neue" w:eastAsia="Helvetica Neue" w:hAnsi="Helvetica Neue"/>
-          <w:sz w:val="28"/>
-          <w:szCs w:val="28"/>
-        </w:rPr>
-      </w:pPr>
-    </w:p>
-    <w:p>
-      <w:pPr>
-        <w:rPr>
-          <w:rFonts w:ascii="Helvetica Neue" w:cs="Helvetica Neue" w:eastAsia="Helvetica Neue" w:hAnsi="Helvetica Neue"/>
-          <w:sz w:val="28"/>
-          <w:szCs w:val="28"/>
-        </w:rPr>
-      </w:pPr>
-    </w:p>
-    <w:p>
-      <w:pPr>
-        <w:rPr>
-          <w:rFonts w:ascii="Helvetica Neue" w:cs="Helvetica Neue" w:eastAsia="Helvetica Neue" w:hAnsi="Helvetica Neue"/>
-          <w:sz w:val="28"/>
-          <w:szCs w:val="28"/>
-        </w:rPr>
-      </w:pPr>
-      <w:r>
-        <w:rPr>
-          <w:rFonts w:ascii="Helvetica Neue" w:hAnsi="Helvetica Neue" w:cs="Helvetica Neue" w:eastAsia="Helvetica Neue"/>
-          <w:sz w:val="28"/>
-          <w:szCs w:val="28"/>
-        </w:rPr>
-        <w:t xml:space="preserve">All DOT holders are able to propose a change to the protocol or vote on existing proposals. They can also help elect council members who represent passive stakeholders within Polkadot’s governance system.</w:t>
+        <w:t xml:space="preserve">Ancak Polkadot farklı. Polkadot, kendi para birimi olan DOT’lara sahip olan herkes tarafından adil ve şeffaf bir şekilde yönetilir.</w:t>
+      </w:r>
+    </w:p>
+    <w:p>
+      <w:pPr>
+        <w:rPr>
+          <w:rFonts w:ascii="Helvetica Neue" w:cs="Helvetica Neue" w:eastAsia="Helvetica Neue" w:hAnsi="Helvetica Neue"/>
+          <w:sz w:val="28"/>
+          <w:szCs w:val="28"/>
+        </w:rPr>
+      </w:pPr>
+    </w:p>
+    <w:p>
+      <w:pPr>
+        <w:rPr>
+          <w:rFonts w:ascii="Helvetica Neue" w:cs="Helvetica Neue" w:eastAsia="Helvetica Neue" w:hAnsi="Helvetica Neue"/>
+          <w:sz w:val="28"/>
+          <w:szCs w:val="28"/>
+        </w:rPr>
+      </w:pPr>
+    </w:p>
+    <w:p>
+      <w:pPr>
+        <w:rPr>
+          <w:rFonts w:ascii="Helvetica Neue" w:cs="Helvetica Neue" w:eastAsia="Helvetica Neue" w:hAnsi="Helvetica Neue"/>
+          <w:sz w:val="28"/>
+          <w:szCs w:val="28"/>
+        </w:rPr>
+      </w:pPr>
+    </w:p>
+    <w:p>
+      <w:pPr>
+        <w:rPr>
+          <w:rFonts w:ascii="Helvetica Neue" w:cs="Helvetica Neue" w:eastAsia="Helvetica Neue" w:hAnsi="Helvetica Neue"/>
+          <w:sz w:val="28"/>
+          <w:szCs w:val="28"/>
+        </w:rPr>
+      </w:pPr>
+    </w:p>
+    <w:p>
+      <w:pPr>
+        <w:rPr>
+          <w:rFonts w:ascii="Helvetica Neue" w:cs="Helvetica Neue" w:eastAsia="Helvetica Neue" w:hAnsi="Helvetica Neue"/>
+          <w:sz w:val="28"/>
+          <w:szCs w:val="28"/>
+        </w:rPr>
+      </w:pPr>
+      <w:r>
+        <w:rPr>
+          <w:rFonts w:ascii="Helvetica Neue" w:hAnsi="Helvetica Neue" w:cs="Helvetica Neue" w:eastAsia="Helvetica Neue"/>
+          <w:sz w:val="28"/>
+          <w:szCs w:val="28"/>
+        </w:rPr>
+        <w:t xml:space="preserve">Tüm DOT sahipleri, protokol için değişiklik önerebilir veya mevcut önerileri oylayabilir. Ayrıca, Polkadot’un yönetişim sistemi içindeki pasif paydaşları temsil eden konsey üyelerinin de seçilmesine yardımcı olabilirler.</w:t>
       </w:r>
     </w:p>
     <w:p>
@@ -4326,7 +4326,7 @@
           <w:sz w:val="28"/>
           <w:szCs w:val="28"/>
         </w:rPr>
-        <w:t xml:space="preserve">Cross-Chain Composability</w:t>
+        <w:t xml:space="preserve">Zincirler Arası Birleştirebilirlik</w:t>
       </w:r>
     </w:p>
     <w:p>
@@ -4362,7 +4362,7 @@
           <w:sz w:val="28"/>
           <w:szCs w:val="28"/>
         </w:rPr>
-        <w:t>Collaborative</w:t>
+        <w:t>İşbirlikçi</w:t>
       </w:r>
     </w:p>
     <w:p>
@@ -4380,7 +4380,7 @@
           <w:sz w:val="28"/>
           <w:szCs w:val="28"/>
         </w:rPr>
-        <w:t xml:space="preserve">by design</w:t>
+        <w:t>tasarım</w:t>
       </w:r>
     </w:p>
     <w:p>
@@ -4434,42 +4434,42 @@
           <w:sz w:val="28"/>
           <w:szCs w:val="28"/>
         </w:rPr>
-        <w:t xml:space="preserve">Early blockchains were like walled gardens closed off to other networks. But as the number of chains for specific use cases continues to rise, so does the need for cross-chain communication and interoperability.</w:t>
-      </w:r>
-    </w:p>
-    <w:p>
-      <w:pPr>
-        <w:rPr>
-          <w:rFonts w:ascii="Helvetica Neue" w:cs="Helvetica Neue" w:eastAsia="Helvetica Neue" w:hAnsi="Helvetica Neue"/>
-          <w:sz w:val="28"/>
-          <w:szCs w:val="28"/>
-        </w:rPr>
-      </w:pPr>
-    </w:p>
-    <w:p>
-      <w:pPr>
-        <w:rPr>
-          <w:rFonts w:ascii="Helvetica Neue" w:cs="Helvetica Neue" w:eastAsia="Helvetica Neue" w:hAnsi="Helvetica Neue"/>
-          <w:sz w:val="28"/>
-          <w:szCs w:val="28"/>
-        </w:rPr>
-      </w:pPr>
-    </w:p>
-    <w:p>
-      <w:pPr>
-        <w:rPr>
-          <w:rFonts w:ascii="Helvetica Neue" w:cs="Helvetica Neue" w:eastAsia="Helvetica Neue" w:hAnsi="Helvetica Neue"/>
-          <w:sz w:val="28"/>
-          <w:szCs w:val="28"/>
-        </w:rPr>
-      </w:pPr>
-      <w:r>
-        <w:rPr>
-          <w:rFonts w:ascii="Helvetica Neue" w:hAnsi="Helvetica Neue" w:cs="Helvetica Neue" w:eastAsia="Helvetica Neue"/>
-          <w:sz w:val="28"/>
-          <w:szCs w:val="28"/>
-        </w:rPr>
-        <w:t xml:space="preserve">Polkadot’s cross-chain composability and message passing allows shards to communicate, exchange value, and share functionality, opening the door to a new wave of innovation.</w:t>
+        <w:t xml:space="preserve">İlk blokzincirler, diğer ağlara arasında duvarları olan bahçeler gibiydi. Ancak belirli kullanım senaryoları için zincir sayısı artmaya devam ettikçe, zincirler arası iletişim ve birlikte çalışabilirlik ihtiyacı da artmayı sürdürdü.</w:t>
+      </w:r>
+    </w:p>
+    <w:p>
+      <w:pPr>
+        <w:rPr>
+          <w:rFonts w:ascii="Helvetica Neue" w:cs="Helvetica Neue" w:eastAsia="Helvetica Neue" w:hAnsi="Helvetica Neue"/>
+          <w:sz w:val="28"/>
+          <w:szCs w:val="28"/>
+        </w:rPr>
+      </w:pPr>
+    </w:p>
+    <w:p>
+      <w:pPr>
+        <w:rPr>
+          <w:rFonts w:ascii="Helvetica Neue" w:cs="Helvetica Neue" w:eastAsia="Helvetica Neue" w:hAnsi="Helvetica Neue"/>
+          <w:sz w:val="28"/>
+          <w:szCs w:val="28"/>
+        </w:rPr>
+      </w:pPr>
+    </w:p>
+    <w:p>
+      <w:pPr>
+        <w:rPr>
+          <w:rFonts w:ascii="Helvetica Neue" w:cs="Helvetica Neue" w:eastAsia="Helvetica Neue" w:hAnsi="Helvetica Neue"/>
+          <w:sz w:val="28"/>
+          <w:szCs w:val="28"/>
+        </w:rPr>
+      </w:pPr>
+      <w:r>
+        <w:rPr>
+          <w:rFonts w:ascii="Helvetica Neue" w:hAnsi="Helvetica Neue" w:cs="Helvetica Neue" w:eastAsia="Helvetica Neue"/>
+          <w:sz w:val="28"/>
+          <w:szCs w:val="28"/>
+        </w:rPr>
+        <w:t xml:space="preserve">Polkadot’un zincirler arası birleştirilebilirliği, parçaların iletişim kurmasına, mesaj iletimine, değer alışverişinde bulunmasına ve işlevselliği paylaşmasına olanak tanıyarak, yeni bir inovasyon fırsatı hareketini başlattı.</w:t>
       </w:r>
     </w:p>
     <w:p>
@@ -4539,7 +4539,7 @@
           <w:sz w:val="28"/>
           <w:szCs w:val="28"/>
         </w:rPr>
-        <w:t xml:space="preserve">Thanks to Polkadot’s ability to bridge blockchains, Polkadot shards will also be able to interact with popular decentralized-finance protocols and cryptoassets on external networks like Ethereum.</w:t>
+        <w:t xml:space="preserve">Polkadot’un blokzincirlerini köprüleme yeteneği sayesinde, Polkadot parçaları, Ethereum gibi harici ağlardaki popüler merkezi olmayan finans protokolleri ve kripto varlıklar ile de etkileşime girebilecek.</w:t>
       </w:r>
     </w:p>
     <w:p>
@@ -4568,7 +4568,7 @@
       <w:bookmarkStart w:colFirst="0" w:colLast="0" w:name="_3dj14jm9m5dy" w:id="7"/>
       <w:bookmarkEnd w:id="7"/>
       <w:r>
-        <w:t xml:space="preserve">Polkadot Architecture</w:t>
+        <w:t xml:space="preserve">Polkadot Mimarisi</w:t>
       </w:r>
     </w:p>
     <w:p>
@@ -4613,7 +4613,7 @@
           <w:sz w:val="28"/>
           <w:szCs w:val="28"/>
         </w:rPr>
-        <w:t>Connecting</w:t>
+        <w:t>Noktaları</w:t>
       </w:r>
     </w:p>
     <w:p>
@@ -4631,198 +4631,198 @@
           <w:sz w:val="28"/>
           <w:szCs w:val="28"/>
         </w:rPr>
-        <w:t xml:space="preserve">the dots</w:t>
-      </w:r>
-    </w:p>
-    <w:p>
-      <w:pPr>
-        <w:rPr>
-          <w:rFonts w:ascii="Helvetica Neue" w:cs="Helvetica Neue" w:eastAsia="Helvetica Neue" w:hAnsi="Helvetica Neue"/>
-          <w:sz w:val="28"/>
-          <w:szCs w:val="28"/>
-        </w:rPr>
-      </w:pPr>
-    </w:p>
-    <w:p>
-      <w:pPr>
-        <w:rPr>
-          <w:rFonts w:ascii="Helvetica Neue" w:cs="Helvetica Neue" w:eastAsia="Helvetica Neue" w:hAnsi="Helvetica Neue"/>
-          <w:sz w:val="28"/>
-          <w:szCs w:val="28"/>
-        </w:rPr>
-      </w:pPr>
-    </w:p>
-    <w:p>
-      <w:pPr>
-        <w:rPr>
-          <w:rFonts w:ascii="Helvetica Neue" w:cs="Helvetica Neue" w:eastAsia="Helvetica Neue" w:hAnsi="Helvetica Neue"/>
-          <w:sz w:val="28"/>
-          <w:szCs w:val="28"/>
-        </w:rPr>
-      </w:pPr>
-      <w:r>
-        <w:rPr>
-          <w:rFonts w:ascii="Helvetica Neue" w:hAnsi="Helvetica Neue" w:cs="Helvetica Neue" w:eastAsia="Helvetica Neue"/>
-          <w:sz w:val="28"/>
-          <w:szCs w:val="28"/>
-        </w:rPr>
-        <w:t xml:space="preserve">Polkadot unites a network of</w:t>
-      </w:r>
-    </w:p>
-    <w:p>
-      <w:pPr>
-        <w:rPr>
-          <w:rFonts w:ascii="Helvetica Neue" w:cs="Helvetica Neue" w:eastAsia="Helvetica Neue" w:hAnsi="Helvetica Neue"/>
-          <w:sz w:val="28"/>
-          <w:szCs w:val="28"/>
-        </w:rPr>
-      </w:pPr>
-    </w:p>
-    <w:p>
-      <w:pPr>
-        <w:rPr>
-          <w:rFonts w:ascii="Helvetica Neue" w:cs="Helvetica Neue" w:eastAsia="Helvetica Neue" w:hAnsi="Helvetica Neue"/>
-          <w:sz w:val="28"/>
-          <w:szCs w:val="28"/>
-        </w:rPr>
-      </w:pPr>
-      <w:r>
-        <w:rPr>
-          <w:rFonts w:ascii="Helvetica Neue" w:hAnsi="Helvetica Neue" w:cs="Helvetica Neue" w:eastAsia="Helvetica Neue"/>
-          <w:sz w:val="28"/>
-          <w:szCs w:val="28"/>
-        </w:rPr>
-        <w:t xml:space="preserve">heterogeneous blockchain shards</w:t>
-      </w:r>
-    </w:p>
-    <w:p>
-      <w:pPr>
-        <w:rPr>
-          <w:rFonts w:ascii="Helvetica Neue" w:cs="Helvetica Neue" w:eastAsia="Helvetica Neue" w:hAnsi="Helvetica Neue"/>
-          <w:sz w:val="28"/>
-          <w:szCs w:val="28"/>
-        </w:rPr>
-      </w:pPr>
-    </w:p>
-    <w:p>
-      <w:pPr>
-        <w:rPr>
-          <w:rFonts w:ascii="Helvetica Neue" w:cs="Helvetica Neue" w:eastAsia="Helvetica Neue" w:hAnsi="Helvetica Neue"/>
-          <w:sz w:val="28"/>
-          <w:szCs w:val="28"/>
-        </w:rPr>
-      </w:pPr>
-      <w:r>
-        <w:rPr>
-          <w:rFonts w:ascii="Helvetica Neue" w:hAnsi="Helvetica Neue" w:cs="Helvetica Neue" w:eastAsia="Helvetica Neue"/>
-          <w:sz w:val="28"/>
-          <w:szCs w:val="28"/>
-        </w:rPr>
-        <w:t xml:space="preserve">called parachains. These chains</w:t>
-      </w:r>
-    </w:p>
-    <w:p>
-      <w:pPr>
-        <w:rPr>
-          <w:rFonts w:ascii="Helvetica Neue" w:cs="Helvetica Neue" w:eastAsia="Helvetica Neue" w:hAnsi="Helvetica Neue"/>
-          <w:sz w:val="28"/>
-          <w:szCs w:val="28"/>
-        </w:rPr>
-      </w:pPr>
-    </w:p>
-    <w:p>
-      <w:pPr>
-        <w:rPr>
-          <w:rFonts w:ascii="Helvetica Neue" w:cs="Helvetica Neue" w:eastAsia="Helvetica Neue" w:hAnsi="Helvetica Neue"/>
-          <w:sz w:val="28"/>
-          <w:szCs w:val="28"/>
-        </w:rPr>
-      </w:pPr>
-      <w:r>
-        <w:rPr>
-          <w:rFonts w:ascii="Helvetica Neue" w:hAnsi="Helvetica Neue" w:cs="Helvetica Neue" w:eastAsia="Helvetica Neue"/>
-          <w:sz w:val="28"/>
-          <w:szCs w:val="28"/>
-        </w:rPr>
-        <w:t xml:space="preserve">connect to and are secured by</w:t>
-      </w:r>
-    </w:p>
-    <w:p>
-      <w:pPr>
-        <w:rPr>
-          <w:rFonts w:ascii="Helvetica Neue" w:cs="Helvetica Neue" w:eastAsia="Helvetica Neue" w:hAnsi="Helvetica Neue"/>
-          <w:sz w:val="28"/>
-          <w:szCs w:val="28"/>
-        </w:rPr>
-      </w:pPr>
-    </w:p>
-    <w:p>
-      <w:pPr>
-        <w:rPr>
-          <w:rFonts w:ascii="Helvetica Neue" w:cs="Helvetica Neue" w:eastAsia="Helvetica Neue" w:hAnsi="Helvetica Neue"/>
-          <w:sz w:val="28"/>
-          <w:szCs w:val="28"/>
-        </w:rPr>
-      </w:pPr>
-      <w:r>
-        <w:rPr>
-          <w:rFonts w:ascii="Helvetica Neue" w:hAnsi="Helvetica Neue" w:cs="Helvetica Neue" w:eastAsia="Helvetica Neue"/>
-          <w:sz w:val="28"/>
-          <w:szCs w:val="28"/>
-        </w:rPr>
-        <w:t xml:space="preserve">the Polkadot Relay Chain. They</w:t>
-      </w:r>
-    </w:p>
-    <w:p>
-      <w:pPr>
-        <w:rPr>
-          <w:rFonts w:ascii="Helvetica Neue" w:cs="Helvetica Neue" w:eastAsia="Helvetica Neue" w:hAnsi="Helvetica Neue"/>
-          <w:sz w:val="28"/>
-          <w:szCs w:val="28"/>
-        </w:rPr>
-      </w:pPr>
-    </w:p>
-    <w:p>
-      <w:pPr>
-        <w:rPr>
-          <w:rFonts w:ascii="Helvetica Neue" w:cs="Helvetica Neue" w:eastAsia="Helvetica Neue" w:hAnsi="Helvetica Neue"/>
-          <w:sz w:val="28"/>
-          <w:szCs w:val="28"/>
-        </w:rPr>
-      </w:pPr>
-      <w:r>
-        <w:rPr>
-          <w:rFonts w:ascii="Helvetica Neue" w:hAnsi="Helvetica Neue" w:cs="Helvetica Neue" w:eastAsia="Helvetica Neue"/>
-          <w:sz w:val="28"/>
-          <w:szCs w:val="28"/>
-        </w:rPr>
-        <w:t xml:space="preserve">can also connect with external</w:t>
-      </w:r>
-    </w:p>
-    <w:p>
-      <w:pPr>
-        <w:rPr>
-          <w:rFonts w:ascii="Helvetica Neue" w:cs="Helvetica Neue" w:eastAsia="Helvetica Neue" w:hAnsi="Helvetica Neue"/>
-          <w:sz w:val="28"/>
-          <w:szCs w:val="28"/>
-        </w:rPr>
-      </w:pPr>
-    </w:p>
-    <w:p>
-      <w:pPr>
-        <w:rPr>
-          <w:rFonts w:ascii="Helvetica Neue" w:cs="Helvetica Neue" w:eastAsia="Helvetica Neue" w:hAnsi="Helvetica Neue"/>
-          <w:sz w:val="28"/>
-          <w:szCs w:val="28"/>
-        </w:rPr>
-      </w:pPr>
-      <w:r>
-        <w:rPr>
-          <w:rFonts w:ascii="Helvetica Neue" w:hAnsi="Helvetica Neue" w:cs="Helvetica Neue" w:eastAsia="Helvetica Neue"/>
-          <w:sz w:val="28"/>
-          <w:szCs w:val="28"/>
-        </w:rPr>
-        <w:t xml:space="preserve">networks via bridges.</w:t>
+        <w:t>birleştirin</w:t>
+      </w:r>
+    </w:p>
+    <w:p>
+      <w:pPr>
+        <w:rPr>
+          <w:rFonts w:ascii="Helvetica Neue" w:cs="Helvetica Neue" w:eastAsia="Helvetica Neue" w:hAnsi="Helvetica Neue"/>
+          <w:sz w:val="28"/>
+          <w:szCs w:val="28"/>
+        </w:rPr>
+      </w:pPr>
+    </w:p>
+    <w:p>
+      <w:pPr>
+        <w:rPr>
+          <w:rFonts w:ascii="Helvetica Neue" w:cs="Helvetica Neue" w:eastAsia="Helvetica Neue" w:hAnsi="Helvetica Neue"/>
+          <w:sz w:val="28"/>
+          <w:szCs w:val="28"/>
+        </w:rPr>
+      </w:pPr>
+    </w:p>
+    <w:p>
+      <w:pPr>
+        <w:rPr>
+          <w:rFonts w:ascii="Helvetica Neue" w:cs="Helvetica Neue" w:eastAsia="Helvetica Neue" w:hAnsi="Helvetica Neue"/>
+          <w:sz w:val="28"/>
+          <w:szCs w:val="28"/>
+        </w:rPr>
+      </w:pPr>
+      <w:r>
+        <w:rPr>
+          <w:rFonts w:ascii="Helvetica Neue" w:hAnsi="Helvetica Neue" w:cs="Helvetica Neue" w:eastAsia="Helvetica Neue"/>
+          <w:sz w:val="28"/>
+          <w:szCs w:val="28"/>
+        </w:rPr>
+        <w:t xml:space="preserve">Polkadot, parachain adı verilen</w:t>
+      </w:r>
+    </w:p>
+    <w:p>
+      <w:pPr>
+        <w:rPr>
+          <w:rFonts w:ascii="Helvetica Neue" w:cs="Helvetica Neue" w:eastAsia="Helvetica Neue" w:hAnsi="Helvetica Neue"/>
+          <w:sz w:val="28"/>
+          <w:szCs w:val="28"/>
+        </w:rPr>
+      </w:pPr>
+    </w:p>
+    <w:p>
+      <w:pPr>
+        <w:rPr>
+          <w:rFonts w:ascii="Helvetica Neue" w:cs="Helvetica Neue" w:eastAsia="Helvetica Neue" w:hAnsi="Helvetica Neue"/>
+          <w:sz w:val="28"/>
+          <w:szCs w:val="28"/>
+        </w:rPr>
+      </w:pPr>
+      <w:r>
+        <w:rPr>
+          <w:rFonts w:ascii="Helvetica Neue" w:hAnsi="Helvetica Neue" w:cs="Helvetica Neue" w:eastAsia="Helvetica Neue"/>
+          <w:sz w:val="28"/>
+          <w:szCs w:val="28"/>
+        </w:rPr>
+        <w:t xml:space="preserve">heterojen blokzincir parçalarını</w:t>
+      </w:r>
+    </w:p>
+    <w:p>
+      <w:pPr>
+        <w:rPr>
+          <w:rFonts w:ascii="Helvetica Neue" w:cs="Helvetica Neue" w:eastAsia="Helvetica Neue" w:hAnsi="Helvetica Neue"/>
+          <w:sz w:val="28"/>
+          <w:szCs w:val="28"/>
+        </w:rPr>
+      </w:pPr>
+    </w:p>
+    <w:p>
+      <w:pPr>
+        <w:rPr>
+          <w:rFonts w:ascii="Helvetica Neue" w:cs="Helvetica Neue" w:eastAsia="Helvetica Neue" w:hAnsi="Helvetica Neue"/>
+          <w:sz w:val="28"/>
+          <w:szCs w:val="28"/>
+        </w:rPr>
+      </w:pPr>
+      <w:r>
+        <w:rPr>
+          <w:rFonts w:ascii="Helvetica Neue" w:hAnsi="Helvetica Neue" w:cs="Helvetica Neue" w:eastAsia="Helvetica Neue"/>
+          <w:sz w:val="28"/>
+          <w:szCs w:val="28"/>
+        </w:rPr>
+        <w:t xml:space="preserve">birleştirir. Bu zincirler</w:t>
+      </w:r>
+    </w:p>
+    <w:p>
+      <w:pPr>
+        <w:rPr>
+          <w:rFonts w:ascii="Helvetica Neue" w:cs="Helvetica Neue" w:eastAsia="Helvetica Neue" w:hAnsi="Helvetica Neue"/>
+          <w:sz w:val="28"/>
+          <w:szCs w:val="28"/>
+        </w:rPr>
+      </w:pPr>
+    </w:p>
+    <w:p>
+      <w:pPr>
+        <w:rPr>
+          <w:rFonts w:ascii="Helvetica Neue" w:cs="Helvetica Neue" w:eastAsia="Helvetica Neue" w:hAnsi="Helvetica Neue"/>
+          <w:sz w:val="28"/>
+          <w:szCs w:val="28"/>
+        </w:rPr>
+      </w:pPr>
+      <w:r>
+        <w:rPr>
+          <w:rFonts w:ascii="Helvetica Neue" w:hAnsi="Helvetica Neue" w:cs="Helvetica Neue" w:eastAsia="Helvetica Neue"/>
+          <w:sz w:val="28"/>
+          <w:szCs w:val="28"/>
+        </w:rPr>
+        <w:t xml:space="preserve">birbirlerine Polkadot Relay Chain</w:t>
+      </w:r>
+    </w:p>
+    <w:p>
+      <w:pPr>
+        <w:rPr>
+          <w:rFonts w:ascii="Helvetica Neue" w:cs="Helvetica Neue" w:eastAsia="Helvetica Neue" w:hAnsi="Helvetica Neue"/>
+          <w:sz w:val="28"/>
+          <w:szCs w:val="28"/>
+        </w:rPr>
+      </w:pPr>
+    </w:p>
+    <w:p>
+      <w:pPr>
+        <w:rPr>
+          <w:rFonts w:ascii="Helvetica Neue" w:cs="Helvetica Neue" w:eastAsia="Helvetica Neue" w:hAnsi="Helvetica Neue"/>
+          <w:sz w:val="28"/>
+          <w:szCs w:val="28"/>
+        </w:rPr>
+      </w:pPr>
+      <w:r>
+        <w:rPr>
+          <w:rFonts w:ascii="Helvetica Neue" w:hAnsi="Helvetica Neue" w:cs="Helvetica Neue" w:eastAsia="Helvetica Neue"/>
+          <w:sz w:val="28"/>
+          <w:szCs w:val="28"/>
+        </w:rPr>
+        <w:t xml:space="preserve">üzerinden güvenli bir şekilde bağlanırlar. Ek olarak,</w:t>
+      </w:r>
+    </w:p>
+    <w:p>
+      <w:pPr>
+        <w:rPr>
+          <w:rFonts w:ascii="Helvetica Neue" w:cs="Helvetica Neue" w:eastAsia="Helvetica Neue" w:hAnsi="Helvetica Neue"/>
+          <w:sz w:val="28"/>
+          <w:szCs w:val="28"/>
+        </w:rPr>
+      </w:pPr>
+    </w:p>
+    <w:p>
+      <w:pPr>
+        <w:rPr>
+          <w:rFonts w:ascii="Helvetica Neue" w:cs="Helvetica Neue" w:eastAsia="Helvetica Neue" w:hAnsi="Helvetica Neue"/>
+          <w:sz w:val="28"/>
+          <w:szCs w:val="28"/>
+        </w:rPr>
+      </w:pPr>
+      <w:r>
+        <w:rPr>
+          <w:rFonts w:ascii="Helvetica Neue" w:hAnsi="Helvetica Neue" w:cs="Helvetica Neue" w:eastAsia="Helvetica Neue"/>
+          <w:sz w:val="28"/>
+          <w:szCs w:val="28"/>
+        </w:rPr>
+        <w:t xml:space="preserve">harici blokzincir protokolleriyle de</w:t>
+      </w:r>
+    </w:p>
+    <w:p>
+      <w:pPr>
+        <w:rPr>
+          <w:rFonts w:ascii="Helvetica Neue" w:cs="Helvetica Neue" w:eastAsia="Helvetica Neue" w:hAnsi="Helvetica Neue"/>
+          <w:sz w:val="28"/>
+          <w:szCs w:val="28"/>
+        </w:rPr>
+      </w:pPr>
+    </w:p>
+    <w:p>
+      <w:pPr>
+        <w:rPr>
+          <w:rFonts w:ascii="Helvetica Neue" w:cs="Helvetica Neue" w:eastAsia="Helvetica Neue" w:hAnsi="Helvetica Neue"/>
+          <w:sz w:val="28"/>
+          <w:szCs w:val="28"/>
+        </w:rPr>
+      </w:pPr>
+      <w:r>
+        <w:rPr>
+          <w:rFonts w:ascii="Helvetica Neue" w:hAnsi="Helvetica Neue" w:cs="Helvetica Neue" w:eastAsia="Helvetica Neue"/>
+          <w:sz w:val="28"/>
+          <w:szCs w:val="28"/>
+        </w:rPr>
+        <w:t xml:space="preserve">köprüleme özelliğiyle bağlantı kurabilirler.</w:t>
       </w:r>
     </w:p>
     <w:p>
@@ -4892,7 +4892,7 @@
           <w:sz w:val="28"/>
           <w:szCs w:val="28"/>
         </w:rPr>
-        <w:t xml:space="preserve">The heart of Polkadot, responsible for the network’s security, consensus and cross-chain interoperability.</w:t>
+        <w:t xml:space="preserve">Polkadot'un kalbi olarak adlandırabileceğimiz Relay Chain, ağın güvenliğinden, mutabakatından ve zincirler arası birlikte çalışabilirliğinden sorumludur.</w:t>
       </w:r>
     </w:p>
     <w:p>
@@ -4944,103 +4944,103 @@
           <w:sz w:val="28"/>
           <w:szCs w:val="28"/>
         </w:rPr>
-        <w:t>Parachains</w:t>
-      </w:r>
-    </w:p>
-    <w:p>
-      <w:pPr>
-        <w:rPr>
-          <w:rFonts w:ascii="Helvetica Neue" w:cs="Helvetica Neue" w:eastAsia="Helvetica Neue" w:hAnsi="Helvetica Neue"/>
-          <w:sz w:val="28"/>
-          <w:szCs w:val="28"/>
-        </w:rPr>
-      </w:pPr>
-    </w:p>
-    <w:p>
-      <w:pPr>
-        <w:rPr>
-          <w:rFonts w:ascii="Helvetica Neue" w:cs="Helvetica Neue" w:eastAsia="Helvetica Neue" w:hAnsi="Helvetica Neue"/>
-          <w:sz w:val="28"/>
-          <w:szCs w:val="28"/>
-        </w:rPr>
-      </w:pPr>
-      <w:r>
-        <w:rPr>
-          <w:rFonts w:ascii="Helvetica Neue" w:hAnsi="Helvetica Neue" w:cs="Helvetica Neue" w:eastAsia="Helvetica Neue"/>
-          <w:sz w:val="28"/>
-          <w:szCs w:val="28"/>
-        </w:rPr>
-        <w:t xml:space="preserve">Sovereign blockchains that can have their own tokens and optimize their functionality for specific use cases. To connect to the Relay Chain, parachains can pay as they go or lease a slot for continuous connectivity.</w:t>
-      </w:r>
-    </w:p>
-    <w:p>
-      <w:pPr>
-        <w:rPr>
-          <w:rFonts w:ascii="Helvetica Neue" w:cs="Helvetica Neue" w:eastAsia="Helvetica Neue" w:hAnsi="Helvetica Neue"/>
-          <w:sz w:val="28"/>
-          <w:szCs w:val="28"/>
-        </w:rPr>
-      </w:pPr>
-    </w:p>
-    <w:p>
-      <w:pPr>
-        <w:rPr>
-          <w:rFonts w:ascii="Helvetica Neue" w:cs="Helvetica Neue" w:eastAsia="Helvetica Neue" w:hAnsi="Helvetica Neue"/>
-          <w:sz w:val="28"/>
-          <w:szCs w:val="28"/>
-        </w:rPr>
-      </w:pPr>
-    </w:p>
-    <w:p>
-      <w:pPr>
-        <w:rPr>
-          <w:rFonts w:ascii="Helvetica Neue" w:cs="Helvetica Neue" w:eastAsia="Helvetica Neue" w:hAnsi="Helvetica Neue"/>
-          <w:sz w:val="28"/>
-          <w:szCs w:val="28"/>
-        </w:rPr>
-      </w:pPr>
-    </w:p>
-    <w:p>
-      <w:pPr>
-        <w:rPr>
-          <w:rFonts w:ascii="Helvetica Neue" w:cs="Helvetica Neue" w:eastAsia="Helvetica Neue" w:hAnsi="Helvetica Neue"/>
-          <w:sz w:val="28"/>
-          <w:szCs w:val="28"/>
-        </w:rPr>
-      </w:pPr>
-      <w:r>
-        <w:rPr>
-          <w:rFonts w:ascii="Helvetica Neue" w:hAnsi="Helvetica Neue" w:cs="Helvetica Neue" w:eastAsia="Helvetica Neue"/>
-          <w:sz w:val="28"/>
-          <w:szCs w:val="28"/>
-        </w:rPr>
-        <w:t>Bridges</w:t>
-      </w:r>
-    </w:p>
-    <w:p>
-      <w:pPr>
-        <w:rPr>
-          <w:rFonts w:ascii="Helvetica Neue" w:cs="Helvetica Neue" w:eastAsia="Helvetica Neue" w:hAnsi="Helvetica Neue"/>
-          <w:sz w:val="28"/>
-          <w:szCs w:val="28"/>
-        </w:rPr>
-      </w:pPr>
-    </w:p>
-    <w:p>
-      <w:pPr>
-        <w:rPr>
-          <w:rFonts w:ascii="Helvetica Neue" w:cs="Helvetica Neue" w:eastAsia="Helvetica Neue" w:hAnsi="Helvetica Neue"/>
-          <w:sz w:val="28"/>
-          <w:szCs w:val="28"/>
-        </w:rPr>
-      </w:pPr>
-      <w:r>
-        <w:rPr>
-          <w:rFonts w:ascii="Helvetica Neue" w:hAnsi="Helvetica Neue" w:cs="Helvetica Neue" w:eastAsia="Helvetica Neue"/>
-          <w:sz w:val="28"/>
-          <w:szCs w:val="28"/>
-        </w:rPr>
-        <w:t xml:space="preserve">Special blockchains that allow Polkadot shards to connect to and communicate with external networks like Ethereum and Bitcoin.</w:t>
+        <w:t>Parachainler</w:t>
+      </w:r>
+    </w:p>
+    <w:p>
+      <w:pPr>
+        <w:rPr>
+          <w:rFonts w:ascii="Helvetica Neue" w:cs="Helvetica Neue" w:eastAsia="Helvetica Neue" w:hAnsi="Helvetica Neue"/>
+          <w:sz w:val="28"/>
+          <w:szCs w:val="28"/>
+        </w:rPr>
+      </w:pPr>
+    </w:p>
+    <w:p>
+      <w:pPr>
+        <w:rPr>
+          <w:rFonts w:ascii="Helvetica Neue" w:cs="Helvetica Neue" w:eastAsia="Helvetica Neue" w:hAnsi="Helvetica Neue"/>
+          <w:sz w:val="28"/>
+          <w:szCs w:val="28"/>
+        </w:rPr>
+      </w:pPr>
+      <w:r>
+        <w:rPr>
+          <w:rFonts w:ascii="Helvetica Neue" w:hAnsi="Helvetica Neue" w:cs="Helvetica Neue" w:eastAsia="Helvetica Neue"/>
+          <w:sz w:val="28"/>
+          <w:szCs w:val="28"/>
+        </w:rPr>
+        <w:t xml:space="preserve">Kendi tokenlerine sahip olabilen ve belirli kullanım senaryoları için işlevselliğini optimize edebilen bağımsız blokzincirler. Parachain'ler, Relay Chain'e iki şekilde bağlanabilir. Bunlardan biri kullandıkça öde yöntemidir. Diğeri ise sürekli bağlantı için bir slot kiralama yöntemidir.</w:t>
+      </w:r>
+    </w:p>
+    <w:p>
+      <w:pPr>
+        <w:rPr>
+          <w:rFonts w:ascii="Helvetica Neue" w:cs="Helvetica Neue" w:eastAsia="Helvetica Neue" w:hAnsi="Helvetica Neue"/>
+          <w:sz w:val="28"/>
+          <w:szCs w:val="28"/>
+        </w:rPr>
+      </w:pPr>
+    </w:p>
+    <w:p>
+      <w:pPr>
+        <w:rPr>
+          <w:rFonts w:ascii="Helvetica Neue" w:cs="Helvetica Neue" w:eastAsia="Helvetica Neue" w:hAnsi="Helvetica Neue"/>
+          <w:sz w:val="28"/>
+          <w:szCs w:val="28"/>
+        </w:rPr>
+      </w:pPr>
+    </w:p>
+    <w:p>
+      <w:pPr>
+        <w:rPr>
+          <w:rFonts w:ascii="Helvetica Neue" w:cs="Helvetica Neue" w:eastAsia="Helvetica Neue" w:hAnsi="Helvetica Neue"/>
+          <w:sz w:val="28"/>
+          <w:szCs w:val="28"/>
+        </w:rPr>
+      </w:pPr>
+    </w:p>
+    <w:p>
+      <w:pPr>
+        <w:rPr>
+          <w:rFonts w:ascii="Helvetica Neue" w:cs="Helvetica Neue" w:eastAsia="Helvetica Neue" w:hAnsi="Helvetica Neue"/>
+          <w:sz w:val="28"/>
+          <w:szCs w:val="28"/>
+        </w:rPr>
+      </w:pPr>
+      <w:r>
+        <w:rPr>
+          <w:rFonts w:ascii="Helvetica Neue" w:hAnsi="Helvetica Neue" w:cs="Helvetica Neue" w:eastAsia="Helvetica Neue"/>
+          <w:sz w:val="28"/>
+          <w:szCs w:val="28"/>
+        </w:rPr>
+        <w:t>Köprüler</w:t>
+      </w:r>
+    </w:p>
+    <w:p>
+      <w:pPr>
+        <w:rPr>
+          <w:rFonts w:ascii="Helvetica Neue" w:cs="Helvetica Neue" w:eastAsia="Helvetica Neue" w:hAnsi="Helvetica Neue"/>
+          <w:sz w:val="28"/>
+          <w:szCs w:val="28"/>
+        </w:rPr>
+      </w:pPr>
+    </w:p>
+    <w:p>
+      <w:pPr>
+        <w:rPr>
+          <w:rFonts w:ascii="Helvetica Neue" w:cs="Helvetica Neue" w:eastAsia="Helvetica Neue" w:hAnsi="Helvetica Neue"/>
+          <w:sz w:val="28"/>
+          <w:szCs w:val="28"/>
+        </w:rPr>
+      </w:pPr>
+      <w:r>
+        <w:rPr>
+          <w:rFonts w:ascii="Helvetica Neue" w:hAnsi="Helvetica Neue" w:cs="Helvetica Neue" w:eastAsia="Helvetica Neue"/>
+          <w:sz w:val="28"/>
+          <w:szCs w:val="28"/>
+        </w:rPr>
+        <w:t xml:space="preserve">Polkadot parçalarının Ethereum ve Bitcoin gibi harici ağlara bağlanmasına ve iletişim kurmasına izin veren özel blokzincirlerdir.</w:t>
       </w:r>
     </w:p>
     <w:p>
@@ -5078,7 +5078,7 @@
       <w:bookmarkStart w:colFirst="0" w:colLast="0" w:name="_5auot53ds135" w:id="8"/>
       <w:bookmarkEnd w:id="8"/>
       <w:r>
-        <w:t xml:space="preserve">Polkadot Consensus Roles</w:t>
+        <w:t xml:space="preserve">Polkadot Mutabakat Rolleri</w:t>
       </w:r>
     </w:p>
     <w:p>
@@ -5157,192 +5157,192 @@
           <w:sz w:val="28"/>
           <w:szCs w:val="28"/>
         </w:rPr>
-        <w:t>Validators</w:t>
-      </w:r>
-    </w:p>
-    <w:p>
-      <w:pPr>
-        <w:rPr>
-          <w:rFonts w:ascii="Helvetica Neue" w:cs="Helvetica Neue" w:eastAsia="Helvetica Neue" w:hAnsi="Helvetica Neue"/>
-          <w:sz w:val="28"/>
-          <w:szCs w:val="28"/>
-        </w:rPr>
-      </w:pPr>
-    </w:p>
-    <w:p>
-      <w:pPr>
-        <w:rPr>
-          <w:rFonts w:ascii="Helvetica Neue" w:cs="Helvetica Neue" w:eastAsia="Helvetica Neue" w:hAnsi="Helvetica Neue"/>
-          <w:sz w:val="28"/>
-          <w:szCs w:val="28"/>
-        </w:rPr>
-      </w:pPr>
-      <w:r>
-        <w:rPr>
-          <w:rFonts w:ascii="Helvetica Neue" w:hAnsi="Helvetica Neue" w:cs="Helvetica Neue" w:eastAsia="Helvetica Neue"/>
-          <w:sz w:val="28"/>
-          <w:szCs w:val="28"/>
-        </w:rPr>
-        <w:t xml:space="preserve">Secure the Relay Chain by staking DOTs, validating proofs from collators and participating in consensus with other validators.</w:t>
-      </w:r>
-    </w:p>
-    <w:p>
-      <w:pPr>
-        <w:rPr>
-          <w:rFonts w:ascii="Helvetica Neue" w:cs="Helvetica Neue" w:eastAsia="Helvetica Neue" w:hAnsi="Helvetica Neue"/>
-          <w:sz w:val="28"/>
-          <w:szCs w:val="28"/>
-        </w:rPr>
-      </w:pPr>
-    </w:p>
-    <w:p>
-      <w:pPr>
-        <w:rPr>
-          <w:rFonts w:ascii="Helvetica Neue" w:cs="Helvetica Neue" w:eastAsia="Helvetica Neue" w:hAnsi="Helvetica Neue"/>
-          <w:sz w:val="28"/>
-          <w:szCs w:val="28"/>
-        </w:rPr>
-      </w:pPr>
-    </w:p>
-    <w:p>
-      <w:pPr>
-        <w:rPr>
-          <w:rFonts w:ascii="Helvetica Neue" w:cs="Helvetica Neue" w:eastAsia="Helvetica Neue" w:hAnsi="Helvetica Neue"/>
-          <w:sz w:val="28"/>
-          <w:szCs w:val="28"/>
-        </w:rPr>
-      </w:pPr>
-    </w:p>
-    <w:p>
-      <w:pPr>
-        <w:rPr>
-          <w:rFonts w:ascii="Helvetica Neue" w:cs="Helvetica Neue" w:eastAsia="Helvetica Neue" w:hAnsi="Helvetica Neue"/>
-          <w:sz w:val="28"/>
-          <w:szCs w:val="28"/>
-        </w:rPr>
-      </w:pPr>
-    </w:p>
-    <w:p>
-      <w:pPr>
-        <w:rPr>
-          <w:rFonts w:ascii="Helvetica Neue" w:cs="Helvetica Neue" w:eastAsia="Helvetica Neue" w:hAnsi="Helvetica Neue"/>
-          <w:sz w:val="28"/>
-          <w:szCs w:val="28"/>
-        </w:rPr>
-      </w:pPr>
-    </w:p>
-    <w:p>
-      <w:pPr>
-        <w:rPr>
-          <w:rFonts w:ascii="Helvetica Neue" w:cs="Helvetica Neue" w:eastAsia="Helvetica Neue" w:hAnsi="Helvetica Neue"/>
-          <w:sz w:val="28"/>
-          <w:szCs w:val="28"/>
-        </w:rPr>
-      </w:pPr>
-    </w:p>
-    <w:p>
-      <w:pPr>
-        <w:rPr>
-          <w:rFonts w:ascii="Helvetica Neue" w:cs="Helvetica Neue" w:eastAsia="Helvetica Neue" w:hAnsi="Helvetica Neue"/>
-          <w:sz w:val="28"/>
-          <w:szCs w:val="28"/>
-        </w:rPr>
-      </w:pPr>
-      <w:r>
-        <w:rPr>
-          <w:rFonts w:ascii="Helvetica Neue" w:hAnsi="Helvetica Neue" w:cs="Helvetica Neue" w:eastAsia="Helvetica Neue"/>
-          <w:sz w:val="28"/>
-          <w:szCs w:val="28"/>
-        </w:rPr>
-        <w:t>Collators</w:t>
-      </w:r>
-    </w:p>
-    <w:p>
-      <w:pPr>
-        <w:rPr>
-          <w:rFonts w:ascii="Helvetica Neue" w:cs="Helvetica Neue" w:eastAsia="Helvetica Neue" w:hAnsi="Helvetica Neue"/>
-          <w:sz w:val="28"/>
-          <w:szCs w:val="28"/>
-        </w:rPr>
-      </w:pPr>
-    </w:p>
-    <w:p>
-      <w:pPr>
-        <w:rPr>
-          <w:rFonts w:ascii="Helvetica Neue" w:cs="Helvetica Neue" w:eastAsia="Helvetica Neue" w:hAnsi="Helvetica Neue"/>
-          <w:sz w:val="28"/>
-          <w:szCs w:val="28"/>
-        </w:rPr>
-      </w:pPr>
-      <w:r>
-        <w:rPr>
-          <w:rFonts w:ascii="Helvetica Neue" w:hAnsi="Helvetica Neue" w:cs="Helvetica Neue" w:eastAsia="Helvetica Neue"/>
-          <w:sz w:val="28"/>
-          <w:szCs w:val="28"/>
-        </w:rPr>
-        <w:t xml:space="preserve">Maintain shards by collecting shard transactions from users and producing proofs for validators.</w:t>
-      </w:r>
-    </w:p>
-    <w:p>
-      <w:pPr>
-        <w:rPr>
-          <w:rFonts w:ascii="Helvetica Neue" w:cs="Helvetica Neue" w:eastAsia="Helvetica Neue" w:hAnsi="Helvetica Neue"/>
-          <w:sz w:val="28"/>
-          <w:szCs w:val="28"/>
-        </w:rPr>
-      </w:pPr>
-    </w:p>
-    <w:p>
-      <w:pPr>
-        <w:rPr>
-          <w:rFonts w:ascii="Helvetica Neue" w:cs="Helvetica Neue" w:eastAsia="Helvetica Neue" w:hAnsi="Helvetica Neue"/>
-          <w:sz w:val="28"/>
-          <w:szCs w:val="28"/>
-        </w:rPr>
-      </w:pPr>
-    </w:p>
-    <w:p>
-      <w:pPr>
-        <w:rPr>
-          <w:rFonts w:ascii="Helvetica Neue" w:cs="Helvetica Neue" w:eastAsia="Helvetica Neue" w:hAnsi="Helvetica Neue"/>
-          <w:sz w:val="28"/>
-          <w:szCs w:val="28"/>
-        </w:rPr>
-      </w:pPr>
-    </w:p>
-    <w:p>
-      <w:pPr>
-        <w:rPr>
-          <w:rFonts w:ascii="Helvetica Neue" w:cs="Helvetica Neue" w:eastAsia="Helvetica Neue" w:hAnsi="Helvetica Neue"/>
-          <w:sz w:val="28"/>
-          <w:szCs w:val="28"/>
-        </w:rPr>
-      </w:pPr>
-    </w:p>
-    <w:p>
-      <w:pPr>
-        <w:rPr>
-          <w:rFonts w:ascii="Helvetica Neue" w:cs="Helvetica Neue" w:eastAsia="Helvetica Neue" w:hAnsi="Helvetica Neue"/>
-          <w:sz w:val="28"/>
-          <w:szCs w:val="28"/>
-        </w:rPr>
-      </w:pPr>
-    </w:p>
-    <w:p>
-      <w:pPr>
-        <w:rPr>
-          <w:rFonts w:ascii="Helvetica Neue" w:cs="Helvetica Neue" w:eastAsia="Helvetica Neue" w:hAnsi="Helvetica Neue"/>
-          <w:sz w:val="28"/>
-          <w:szCs w:val="28"/>
-        </w:rPr>
-      </w:pPr>
-      <w:r>
-        <w:rPr>
-          <w:rFonts w:ascii="Helvetica Neue" w:hAnsi="Helvetica Neue" w:cs="Helvetica Neue" w:eastAsia="Helvetica Neue"/>
-          <w:sz w:val="28"/>
-          <w:szCs w:val="28"/>
-        </w:rPr>
-        <w:t>Nominators</w:t>
+        <w:t>Validatörler</w:t>
+      </w:r>
+    </w:p>
+    <w:p>
+      <w:pPr>
+        <w:rPr>
+          <w:rFonts w:ascii="Helvetica Neue" w:cs="Helvetica Neue" w:eastAsia="Helvetica Neue" w:hAnsi="Helvetica Neue"/>
+          <w:sz w:val="28"/>
+          <w:szCs w:val="28"/>
+        </w:rPr>
+      </w:pPr>
+    </w:p>
+    <w:p>
+      <w:pPr>
+        <w:rPr>
+          <w:rFonts w:ascii="Helvetica Neue" w:cs="Helvetica Neue" w:eastAsia="Helvetica Neue" w:hAnsi="Helvetica Neue"/>
+          <w:sz w:val="28"/>
+          <w:szCs w:val="28"/>
+        </w:rPr>
+      </w:pPr>
+      <w:r>
+        <w:rPr>
+          <w:rFonts w:ascii="Helvetica Neue" w:hAnsi="Helvetica Neue" w:cs="Helvetica Neue" w:eastAsia="Helvetica Neue"/>
+          <w:sz w:val="28"/>
+          <w:szCs w:val="28"/>
+        </w:rPr>
+        <w:t xml:space="preserve">DOT'ları stake ederek, düzenleyicilerden gelen kanıtları doğrular ve diğer validatörlerle mutabakata katılarak Relay Chain'i güvence altına alırlar.</w:t>
+      </w:r>
+    </w:p>
+    <w:p>
+      <w:pPr>
+        <w:rPr>
+          <w:rFonts w:ascii="Helvetica Neue" w:cs="Helvetica Neue" w:eastAsia="Helvetica Neue" w:hAnsi="Helvetica Neue"/>
+          <w:sz w:val="28"/>
+          <w:szCs w:val="28"/>
+        </w:rPr>
+      </w:pPr>
+    </w:p>
+    <w:p>
+      <w:pPr>
+        <w:rPr>
+          <w:rFonts w:ascii="Helvetica Neue" w:cs="Helvetica Neue" w:eastAsia="Helvetica Neue" w:hAnsi="Helvetica Neue"/>
+          <w:sz w:val="28"/>
+          <w:szCs w:val="28"/>
+        </w:rPr>
+      </w:pPr>
+    </w:p>
+    <w:p>
+      <w:pPr>
+        <w:rPr>
+          <w:rFonts w:ascii="Helvetica Neue" w:cs="Helvetica Neue" w:eastAsia="Helvetica Neue" w:hAnsi="Helvetica Neue"/>
+          <w:sz w:val="28"/>
+          <w:szCs w:val="28"/>
+        </w:rPr>
+      </w:pPr>
+    </w:p>
+    <w:p>
+      <w:pPr>
+        <w:rPr>
+          <w:rFonts w:ascii="Helvetica Neue" w:cs="Helvetica Neue" w:eastAsia="Helvetica Neue" w:hAnsi="Helvetica Neue"/>
+          <w:sz w:val="28"/>
+          <w:szCs w:val="28"/>
+        </w:rPr>
+      </w:pPr>
+    </w:p>
+    <w:p>
+      <w:pPr>
+        <w:rPr>
+          <w:rFonts w:ascii="Helvetica Neue" w:cs="Helvetica Neue" w:eastAsia="Helvetica Neue" w:hAnsi="Helvetica Neue"/>
+          <w:sz w:val="28"/>
+          <w:szCs w:val="28"/>
+        </w:rPr>
+      </w:pPr>
+    </w:p>
+    <w:p>
+      <w:pPr>
+        <w:rPr>
+          <w:rFonts w:ascii="Helvetica Neue" w:cs="Helvetica Neue" w:eastAsia="Helvetica Neue" w:hAnsi="Helvetica Neue"/>
+          <w:sz w:val="28"/>
+          <w:szCs w:val="28"/>
+        </w:rPr>
+      </w:pPr>
+    </w:p>
+    <w:p>
+      <w:pPr>
+        <w:rPr>
+          <w:rFonts w:ascii="Helvetica Neue" w:cs="Helvetica Neue" w:eastAsia="Helvetica Neue" w:hAnsi="Helvetica Neue"/>
+          <w:sz w:val="28"/>
+          <w:szCs w:val="28"/>
+        </w:rPr>
+      </w:pPr>
+      <w:r>
+        <w:rPr>
+          <w:rFonts w:ascii="Helvetica Neue" w:hAnsi="Helvetica Neue" w:cs="Helvetica Neue" w:eastAsia="Helvetica Neue"/>
+          <w:sz w:val="28"/>
+          <w:szCs w:val="28"/>
+        </w:rPr>
+        <w:t>Düzenleyiciler</w:t>
+      </w:r>
+    </w:p>
+    <w:p>
+      <w:pPr>
+        <w:rPr>
+          <w:rFonts w:ascii="Helvetica Neue" w:cs="Helvetica Neue" w:eastAsia="Helvetica Neue" w:hAnsi="Helvetica Neue"/>
+          <w:sz w:val="28"/>
+          <w:szCs w:val="28"/>
+        </w:rPr>
+      </w:pPr>
+    </w:p>
+    <w:p>
+      <w:pPr>
+        <w:rPr>
+          <w:rFonts w:ascii="Helvetica Neue" w:cs="Helvetica Neue" w:eastAsia="Helvetica Neue" w:hAnsi="Helvetica Neue"/>
+          <w:sz w:val="28"/>
+          <w:szCs w:val="28"/>
+        </w:rPr>
+      </w:pPr>
+      <w:r>
+        <w:rPr>
+          <w:rFonts w:ascii="Helvetica Neue" w:hAnsi="Helvetica Neue" w:cs="Helvetica Neue" w:eastAsia="Helvetica Neue"/>
+          <w:sz w:val="28"/>
+          <w:szCs w:val="28"/>
+        </w:rPr>
+        <w:t xml:space="preserve">Kullanıcılardan gelen parça işlemleri toplayarak ve validatörler için kanıtlar üreterek parçaları korurlar.</w:t>
+      </w:r>
+    </w:p>
+    <w:p>
+      <w:pPr>
+        <w:rPr>
+          <w:rFonts w:ascii="Helvetica Neue" w:cs="Helvetica Neue" w:eastAsia="Helvetica Neue" w:hAnsi="Helvetica Neue"/>
+          <w:sz w:val="28"/>
+          <w:szCs w:val="28"/>
+        </w:rPr>
+      </w:pPr>
+    </w:p>
+    <w:p>
+      <w:pPr>
+        <w:rPr>
+          <w:rFonts w:ascii="Helvetica Neue" w:cs="Helvetica Neue" w:eastAsia="Helvetica Neue" w:hAnsi="Helvetica Neue"/>
+          <w:sz w:val="28"/>
+          <w:szCs w:val="28"/>
+        </w:rPr>
+      </w:pPr>
+    </w:p>
+    <w:p>
+      <w:pPr>
+        <w:rPr>
+          <w:rFonts w:ascii="Helvetica Neue" w:cs="Helvetica Neue" w:eastAsia="Helvetica Neue" w:hAnsi="Helvetica Neue"/>
+          <w:sz w:val="28"/>
+          <w:szCs w:val="28"/>
+        </w:rPr>
+      </w:pPr>
+    </w:p>
+    <w:p>
+      <w:pPr>
+        <w:rPr>
+          <w:rFonts w:ascii="Helvetica Neue" w:cs="Helvetica Neue" w:eastAsia="Helvetica Neue" w:hAnsi="Helvetica Neue"/>
+          <w:sz w:val="28"/>
+          <w:szCs w:val="28"/>
+        </w:rPr>
+      </w:pPr>
+    </w:p>
+    <w:p>
+      <w:pPr>
+        <w:rPr>
+          <w:rFonts w:ascii="Helvetica Neue" w:cs="Helvetica Neue" w:eastAsia="Helvetica Neue" w:hAnsi="Helvetica Neue"/>
+          <w:sz w:val="28"/>
+          <w:szCs w:val="28"/>
+        </w:rPr>
+      </w:pPr>
+    </w:p>
+    <w:p>
+      <w:pPr>
+        <w:rPr>
+          <w:rFonts w:ascii="Helvetica Neue" w:cs="Helvetica Neue" w:eastAsia="Helvetica Neue" w:hAnsi="Helvetica Neue"/>
+          <w:sz w:val="28"/>
+          <w:szCs w:val="28"/>
+        </w:rPr>
+      </w:pPr>
+      <w:r>
+        <w:rPr>
+          <w:rFonts w:ascii="Helvetica Neue" w:hAnsi="Helvetica Neue" w:cs="Helvetica Neue" w:eastAsia="Helvetica Neue"/>
+          <w:sz w:val="28"/>
+          <w:szCs w:val="28"/>
+        </w:rPr>
+        <w:t>Atayıcılar</w:t>
       </w:r>
     </w:p>
     <w:p>
@@ -5385,42 +5385,42 @@
           <w:sz w:val="28"/>
           <w:szCs w:val="28"/>
         </w:rPr>
-        <w:t xml:space="preserve">Secure the Relay Chain by selecting trustworthy validators and staking DOTs.</w:t>
-      </w:r>
-    </w:p>
-    <w:p>
-      <w:pPr>
-        <w:rPr>
-          <w:rFonts w:ascii="Helvetica Neue" w:cs="Helvetica Neue" w:eastAsia="Helvetica Neue" w:hAnsi="Helvetica Neue"/>
-          <w:sz w:val="28"/>
-          <w:szCs w:val="28"/>
-        </w:rPr>
-      </w:pPr>
-    </w:p>
-    <w:p>
-      <w:pPr>
-        <w:rPr>
-          <w:rFonts w:ascii="Helvetica Neue" w:cs="Helvetica Neue" w:eastAsia="Helvetica Neue" w:hAnsi="Helvetica Neue"/>
-          <w:sz w:val="28"/>
-          <w:szCs w:val="28"/>
-        </w:rPr>
-      </w:pPr>
-    </w:p>
-    <w:p>
-      <w:pPr>
-        <w:rPr>
-          <w:rFonts w:ascii="Helvetica Neue" w:cs="Helvetica Neue" w:eastAsia="Helvetica Neue" w:hAnsi="Helvetica Neue"/>
-          <w:sz w:val="28"/>
-          <w:szCs w:val="28"/>
-        </w:rPr>
-      </w:pPr>
-      <w:r>
-        <w:rPr>
-          <w:rFonts w:ascii="Helvetica Neue" w:hAnsi="Helvetica Neue" w:cs="Helvetica Neue" w:eastAsia="Helvetica Neue"/>
-          <w:sz w:val="28"/>
-          <w:szCs w:val="28"/>
-        </w:rPr>
-        <w:t>Fishermen</w:t>
+        <w:t xml:space="preserve">Güvenilir validatörleri seçerek ve DOT'ları stake ederek Relay Chain'i güvence altına alırlar.</w:t>
+      </w:r>
+    </w:p>
+    <w:p>
+      <w:pPr>
+        <w:rPr>
+          <w:rFonts w:ascii="Helvetica Neue" w:cs="Helvetica Neue" w:eastAsia="Helvetica Neue" w:hAnsi="Helvetica Neue"/>
+          <w:sz w:val="28"/>
+          <w:szCs w:val="28"/>
+        </w:rPr>
+      </w:pPr>
+    </w:p>
+    <w:p>
+      <w:pPr>
+        <w:rPr>
+          <w:rFonts w:ascii="Helvetica Neue" w:cs="Helvetica Neue" w:eastAsia="Helvetica Neue" w:hAnsi="Helvetica Neue"/>
+          <w:sz w:val="28"/>
+          <w:szCs w:val="28"/>
+        </w:rPr>
+      </w:pPr>
+    </w:p>
+    <w:p>
+      <w:pPr>
+        <w:rPr>
+          <w:rFonts w:ascii="Helvetica Neue" w:cs="Helvetica Neue" w:eastAsia="Helvetica Neue" w:hAnsi="Helvetica Neue"/>
+          <w:sz w:val="28"/>
+          <w:szCs w:val="28"/>
+        </w:rPr>
+      </w:pPr>
+      <w:r>
+        <w:rPr>
+          <w:rFonts w:ascii="Helvetica Neue" w:hAnsi="Helvetica Neue" w:cs="Helvetica Neue" w:eastAsia="Helvetica Neue"/>
+          <w:sz w:val="28"/>
+          <w:szCs w:val="28"/>
+        </w:rPr>
+        <w:t>Balıkçılar</w:t>
       </w:r>
     </w:p>
     <w:p>
@@ -5447,7 +5447,7 @@
           <w:sz w:val="28"/>
           <w:szCs w:val="28"/>
         </w:rPr>
-        <w:t xml:space="preserve">Monitor the network and report bad behavior to validators. Collators and any parachain full node can perform the fisherman role.</w:t>
+        <w:t xml:space="preserve">Ağı izleyerek ve kötü davranışları validatörlere bildirirler. Düzenleyiciler veya herhangi bir parachain'in tam düğümü, balıkçı rolünü yerine getirebilir.</w:t>
       </w:r>
     </w:p>
     <w:p>
@@ -5511,7 +5511,7 @@
           <w:sz w:val="28"/>
           <w:szCs w:val="28"/>
         </w:rPr>
-        <w:t xml:space="preserve">Polkadot Governance Roles</w:t>
+        <w:t xml:space="preserve">Polkadot Yönetişim Rolleri</w:t>
       </w:r>
     </w:p>
     <w:p>
@@ -5545,163 +5545,163 @@
           <w:sz w:val="28"/>
           <w:szCs w:val="28"/>
         </w:rPr>
-        <w:t xml:space="preserve">Council Members</w:t>
-      </w:r>
-    </w:p>
-    <w:p>
-      <w:pPr>
-        <w:rPr>
-          <w:rFonts w:ascii="Helvetica Neue" w:cs="Helvetica Neue" w:eastAsia="Helvetica Neue" w:hAnsi="Helvetica Neue"/>
-          <w:sz w:val="28"/>
-          <w:szCs w:val="28"/>
-        </w:rPr>
-      </w:pPr>
-    </w:p>
-    <w:p>
-      <w:pPr>
-        <w:rPr>
-          <w:rFonts w:ascii="Helvetica Neue" w:cs="Helvetica Neue" w:eastAsia="Helvetica Neue" w:hAnsi="Helvetica Neue"/>
-          <w:sz w:val="28"/>
-          <w:szCs w:val="28"/>
-        </w:rPr>
-      </w:pPr>
-      <w:r>
-        <w:rPr>
-          <w:rFonts w:ascii="Helvetica Neue" w:hAnsi="Helvetica Neue" w:cs="Helvetica Neue" w:eastAsia="Helvetica Neue"/>
-          <w:sz w:val="28"/>
-          <w:szCs w:val="28"/>
-        </w:rPr>
-        <w:t xml:space="preserve">Elected to represent passive stakeholders in two primary governance roles: proposing referenda and vetoing dangerous or malicious referenda.</w:t>
-      </w:r>
-    </w:p>
-    <w:p>
-      <w:pPr>
-        <w:rPr>
-          <w:rFonts w:ascii="Helvetica Neue" w:cs="Helvetica Neue" w:eastAsia="Helvetica Neue" w:hAnsi="Helvetica Neue"/>
-          <w:sz w:val="28"/>
-          <w:szCs w:val="28"/>
-        </w:rPr>
-      </w:pPr>
-    </w:p>
-    <w:p>
-      <w:pPr>
-        <w:rPr>
-          <w:rFonts w:ascii="Helvetica Neue" w:cs="Helvetica Neue" w:eastAsia="Helvetica Neue" w:hAnsi="Helvetica Neue"/>
-          <w:sz w:val="28"/>
-          <w:szCs w:val="28"/>
-        </w:rPr>
-      </w:pPr>
-      <w:r>
-        <w:rPr>
-          <w:rFonts w:ascii="Helvetica Neue" w:hAnsi="Helvetica Neue" w:cs="Helvetica Neue" w:eastAsia="Helvetica Neue"/>
-          <w:sz w:val="28"/>
-          <w:szCs w:val="28"/>
-        </w:rPr>
-        <w:t xml:space="preserve">Technical Committee</w:t>
-      </w:r>
-    </w:p>
-    <w:p>
-      <w:pPr>
-        <w:rPr>
-          <w:rFonts w:ascii="Helvetica Neue" w:cs="Helvetica Neue" w:eastAsia="Helvetica Neue" w:hAnsi="Helvetica Neue"/>
-          <w:sz w:val="28"/>
-          <w:szCs w:val="28"/>
-        </w:rPr>
-      </w:pPr>
-    </w:p>
-    <w:p>
-      <w:pPr>
-        <w:rPr>
-          <w:rFonts w:ascii="Helvetica Neue" w:cs="Helvetica Neue" w:eastAsia="Helvetica Neue" w:hAnsi="Helvetica Neue"/>
-          <w:sz w:val="28"/>
-          <w:szCs w:val="28"/>
-        </w:rPr>
-      </w:pPr>
-      <w:r>
-        <w:rPr>
-          <w:rFonts w:ascii="Helvetica Neue" w:hAnsi="Helvetica Neue" w:cs="Helvetica Neue" w:eastAsia="Helvetica Neue"/>
-          <w:sz w:val="28"/>
-          <w:szCs w:val="28"/>
-        </w:rPr>
-        <w:t xml:space="preserve">Composed of teams actively building</w:t>
-      </w:r>
-    </w:p>
-    <w:p>
-      <w:pPr>
-        <w:rPr>
-          <w:rFonts w:ascii="Helvetica Neue" w:cs="Helvetica Neue" w:eastAsia="Helvetica Neue" w:hAnsi="Helvetica Neue"/>
-          <w:sz w:val="28"/>
-          <w:szCs w:val="28"/>
-        </w:rPr>
-      </w:pPr>
-    </w:p>
-    <w:p>
-      <w:pPr>
-        <w:rPr>
-          <w:rFonts w:ascii="Helvetica Neue" w:cs="Helvetica Neue" w:eastAsia="Helvetica Neue" w:hAnsi="Helvetica Neue"/>
-          <w:sz w:val="28"/>
-          <w:szCs w:val="28"/>
-        </w:rPr>
-      </w:pPr>
-      <w:r>
-        <w:rPr>
-          <w:rFonts w:ascii="Helvetica Neue" w:hAnsi="Helvetica Neue" w:cs="Helvetica Neue" w:eastAsia="Helvetica Neue"/>
-          <w:sz w:val="28"/>
-          <w:szCs w:val="28"/>
-        </w:rPr>
-        <w:t xml:space="preserve">Polkadot. Can propose emergency</w:t>
-      </w:r>
-    </w:p>
-    <w:p>
-      <w:pPr>
-        <w:rPr>
-          <w:rFonts w:ascii="Helvetica Neue" w:cs="Helvetica Neue" w:eastAsia="Helvetica Neue" w:hAnsi="Helvetica Neue"/>
-          <w:sz w:val="28"/>
-          <w:szCs w:val="28"/>
-        </w:rPr>
-      </w:pPr>
-    </w:p>
-    <w:p>
-      <w:pPr>
-        <w:rPr>
-          <w:rFonts w:ascii="Helvetica Neue" w:cs="Helvetica Neue" w:eastAsia="Helvetica Neue" w:hAnsi="Helvetica Neue"/>
-          <w:sz w:val="28"/>
-          <w:szCs w:val="28"/>
-        </w:rPr>
-      </w:pPr>
-      <w:r>
-        <w:rPr>
-          <w:rFonts w:ascii="Helvetica Neue" w:hAnsi="Helvetica Neue" w:cs="Helvetica Neue" w:eastAsia="Helvetica Neue"/>
-          <w:sz w:val="28"/>
-          <w:szCs w:val="28"/>
-        </w:rPr>
-        <w:t xml:space="preserve">referenda, together with the council,</w:t>
-      </w:r>
-    </w:p>
-    <w:p>
-      <w:pPr>
-        <w:rPr>
-          <w:rFonts w:ascii="Helvetica Neue" w:cs="Helvetica Neue" w:eastAsia="Helvetica Neue" w:hAnsi="Helvetica Neue"/>
-          <w:sz w:val="28"/>
-          <w:szCs w:val="28"/>
-        </w:rPr>
-      </w:pPr>
-    </w:p>
-    <w:p>
-      <w:pPr>
-        <w:rPr>
-          <w:rFonts w:ascii="Helvetica Neue" w:cs="Helvetica Neue" w:eastAsia="Helvetica Neue" w:hAnsi="Helvetica Neue"/>
-          <w:sz w:val="28"/>
-          <w:szCs w:val="28"/>
-        </w:rPr>
-      </w:pPr>
-      <w:r>
-        <w:rPr>
-          <w:rFonts w:ascii="Helvetica Neue" w:hAnsi="Helvetica Neue" w:cs="Helvetica Neue" w:eastAsia="Helvetica Neue"/>
-          <w:sz w:val="28"/>
-          <w:szCs w:val="28"/>
-        </w:rPr>
-        <w:t xml:space="preserve">for fast-tracked voting and implementation.</w:t>
+        <w:t xml:space="preserve">Konsey Üyeleri</w:t>
+      </w:r>
+    </w:p>
+    <w:p>
+      <w:pPr>
+        <w:rPr>
+          <w:rFonts w:ascii="Helvetica Neue" w:cs="Helvetica Neue" w:eastAsia="Helvetica Neue" w:hAnsi="Helvetica Neue"/>
+          <w:sz w:val="28"/>
+          <w:szCs w:val="28"/>
+        </w:rPr>
+      </w:pPr>
+    </w:p>
+    <w:p>
+      <w:pPr>
+        <w:rPr>
+          <w:rFonts w:ascii="Helvetica Neue" w:cs="Helvetica Neue" w:eastAsia="Helvetica Neue" w:hAnsi="Helvetica Neue"/>
+          <w:sz w:val="28"/>
+          <w:szCs w:val="28"/>
+        </w:rPr>
+      </w:pPr>
+      <w:r>
+        <w:rPr>
+          <w:rFonts w:ascii="Helvetica Neue" w:hAnsi="Helvetica Neue" w:cs="Helvetica Neue" w:eastAsia="Helvetica Neue"/>
+          <w:sz w:val="28"/>
+          <w:szCs w:val="28"/>
+        </w:rPr>
+        <w:t xml:space="preserve">Referandum önermek ve zararlı veya kötü niyetli referandumları veto etmek gibi, pasif paydaşları iki temel yönetişim rolünde temsil etmek amacıyla seçilirler.</w:t>
+      </w:r>
+    </w:p>
+    <w:p>
+      <w:pPr>
+        <w:rPr>
+          <w:rFonts w:ascii="Helvetica Neue" w:cs="Helvetica Neue" w:eastAsia="Helvetica Neue" w:hAnsi="Helvetica Neue"/>
+          <w:sz w:val="28"/>
+          <w:szCs w:val="28"/>
+        </w:rPr>
+      </w:pPr>
+    </w:p>
+    <w:p>
+      <w:pPr>
+        <w:rPr>
+          <w:rFonts w:ascii="Helvetica Neue" w:cs="Helvetica Neue" w:eastAsia="Helvetica Neue" w:hAnsi="Helvetica Neue"/>
+          <w:sz w:val="28"/>
+          <w:szCs w:val="28"/>
+        </w:rPr>
+      </w:pPr>
+      <w:r>
+        <w:rPr>
+          <w:rFonts w:ascii="Helvetica Neue" w:hAnsi="Helvetica Neue" w:cs="Helvetica Neue" w:eastAsia="Helvetica Neue"/>
+          <w:sz w:val="28"/>
+          <w:szCs w:val="28"/>
+        </w:rPr>
+        <w:t xml:space="preserve">Teknik Komite</w:t>
+      </w:r>
+    </w:p>
+    <w:p>
+      <w:pPr>
+        <w:rPr>
+          <w:rFonts w:ascii="Helvetica Neue" w:cs="Helvetica Neue" w:eastAsia="Helvetica Neue" w:hAnsi="Helvetica Neue"/>
+          <w:sz w:val="28"/>
+          <w:szCs w:val="28"/>
+        </w:rPr>
+      </w:pPr>
+    </w:p>
+    <w:p>
+      <w:pPr>
+        <w:rPr>
+          <w:rFonts w:ascii="Helvetica Neue" w:cs="Helvetica Neue" w:eastAsia="Helvetica Neue" w:hAnsi="Helvetica Neue"/>
+          <w:sz w:val="28"/>
+          <w:szCs w:val="28"/>
+        </w:rPr>
+      </w:pPr>
+      <w:r>
+        <w:rPr>
+          <w:rFonts w:ascii="Helvetica Neue" w:hAnsi="Helvetica Neue" w:cs="Helvetica Neue" w:eastAsia="Helvetica Neue"/>
+          <w:sz w:val="28"/>
+          <w:szCs w:val="28"/>
+        </w:rPr>
+        <w:t xml:space="preserve">Polkadot'ta aktif olarak geliştirme yapan ekiplerden oluşur</w:t>
+      </w:r>
+    </w:p>
+    <w:p>
+      <w:pPr>
+        <w:rPr>
+          <w:rFonts w:ascii="Helvetica Neue" w:cs="Helvetica Neue" w:eastAsia="Helvetica Neue" w:hAnsi="Helvetica Neue"/>
+          <w:sz w:val="28"/>
+          <w:szCs w:val="28"/>
+        </w:rPr>
+      </w:pPr>
+    </w:p>
+    <w:p>
+      <w:pPr>
+        <w:rPr>
+          <w:rFonts w:ascii="Helvetica Neue" w:cs="Helvetica Neue" w:eastAsia="Helvetica Neue" w:hAnsi="Helvetica Neue"/>
+          <w:sz w:val="28"/>
+          <w:szCs w:val="28"/>
+        </w:rPr>
+      </w:pPr>
+      <w:r>
+        <w:rPr>
+          <w:rFonts w:ascii="Helvetica Neue" w:hAnsi="Helvetica Neue" w:cs="Helvetica Neue" w:eastAsia="Helvetica Neue"/>
+          <w:sz w:val="28"/>
+          <w:szCs w:val="28"/>
+        </w:rPr>
+        <w:t xml:space="preserve">. Konsey ile birlikte acil durum</w:t>
+      </w:r>
+    </w:p>
+    <w:p>
+      <w:pPr>
+        <w:rPr>
+          <w:rFonts w:ascii="Helvetica Neue" w:cs="Helvetica Neue" w:eastAsia="Helvetica Neue" w:hAnsi="Helvetica Neue"/>
+          <w:sz w:val="28"/>
+          <w:szCs w:val="28"/>
+        </w:rPr>
+      </w:pPr>
+    </w:p>
+    <w:p>
+      <w:pPr>
+        <w:rPr>
+          <w:rFonts w:ascii="Helvetica Neue" w:cs="Helvetica Neue" w:eastAsia="Helvetica Neue" w:hAnsi="Helvetica Neue"/>
+          <w:sz w:val="28"/>
+          <w:szCs w:val="28"/>
+        </w:rPr>
+      </w:pPr>
+      <w:r>
+        <w:rPr>
+          <w:rFonts w:ascii="Helvetica Neue" w:hAnsi="Helvetica Neue" w:cs="Helvetica Neue" w:eastAsia="Helvetica Neue"/>
+          <w:sz w:val="28"/>
+          <w:szCs w:val="28"/>
+        </w:rPr>
+        <w:t xml:space="preserve">referandumu önerebilir, oylama işlemi</w:t>
+      </w:r>
+    </w:p>
+    <w:p>
+      <w:pPr>
+        <w:rPr>
+          <w:rFonts w:ascii="Helvetica Neue" w:cs="Helvetica Neue" w:eastAsia="Helvetica Neue" w:hAnsi="Helvetica Neue"/>
+          <w:sz w:val="28"/>
+          <w:szCs w:val="28"/>
+        </w:rPr>
+      </w:pPr>
+    </w:p>
+    <w:p>
+      <w:pPr>
+        <w:rPr>
+          <w:rFonts w:ascii="Helvetica Neue" w:cs="Helvetica Neue" w:eastAsia="Helvetica Neue" w:hAnsi="Helvetica Neue"/>
+          <w:sz w:val="28"/>
+          <w:szCs w:val="28"/>
+        </w:rPr>
+      </w:pPr>
+      <w:r>
+        <w:rPr>
+          <w:rFonts w:ascii="Helvetica Neue" w:hAnsi="Helvetica Neue" w:cs="Helvetica Neue" w:eastAsia="Helvetica Neue"/>
+          <w:sz w:val="28"/>
+          <w:szCs w:val="28"/>
+        </w:rPr>
+        <w:t xml:space="preserve">hızlı bir şekilde gerçekleştirilir ve yürürlüğe koyulur.</w:t>
       </w:r>
     </w:p>
     <w:p>
@@ -5748,7 +5748,7 @@
       <w:bookmarkStart w:colFirst="0" w:colLast="0" w:name="_jg6wl1r3eojb" w:id="9"/>
       <w:bookmarkEnd w:id="9"/>
       <w:r>
-        <w:t>DOTs</w:t>
+        <w:t>DOT'lar</w:t>
       </w:r>
     </w:p>
     <w:p>
@@ -5819,7 +5819,7 @@
           <w:sz w:val="28"/>
           <w:szCs w:val="28"/>
         </w:rPr>
-        <w:t xml:space="preserve">The DOT Token</w:t>
+        <w:t xml:space="preserve">DOT Token</w:t>
       </w:r>
     </w:p>
     <w:p>
@@ -5898,33 +5898,33 @@
           <w:sz w:val="28"/>
           <w:szCs w:val="28"/>
         </w:rPr>
-        <w:t xml:space="preserve">distinct purposes: governance</w:t>
-      </w:r>
-    </w:p>
-    <w:p>
-      <w:pPr>
-        <w:rPr>
-          <w:rFonts w:ascii="Helvetica Neue" w:cs="Helvetica Neue" w:eastAsia="Helvetica Neue" w:hAnsi="Helvetica Neue"/>
-          <w:sz w:val="28"/>
-          <w:szCs w:val="28"/>
-        </w:rPr>
-      </w:pPr>
-    </w:p>
-    <w:p>
-      <w:pPr>
-        <w:rPr>
-          <w:rFonts w:ascii="Helvetica Neue" w:cs="Helvetica Neue" w:eastAsia="Helvetica Neue" w:hAnsi="Helvetica Neue"/>
-          <w:sz w:val="28"/>
-          <w:szCs w:val="28"/>
-        </w:rPr>
-      </w:pPr>
-      <w:r>
-        <w:rPr>
-          <w:rFonts w:ascii="Helvetica Neue" w:hAnsi="Helvetica Neue" w:cs="Helvetica Neue" w:eastAsia="Helvetica Neue"/>
-          <w:sz w:val="28"/>
-          <w:szCs w:val="28"/>
-        </w:rPr>
-        <w:t xml:space="preserve">over the network, operation and</w:t>
+        <w:t xml:space="preserve">farklı amacı vardır:</w:t>
+      </w:r>
+    </w:p>
+    <w:p>
+      <w:pPr>
+        <w:rPr>
+          <w:rFonts w:ascii="Helvetica Neue" w:cs="Helvetica Neue" w:eastAsia="Helvetica Neue" w:hAnsi="Helvetica Neue"/>
+          <w:sz w:val="28"/>
+          <w:szCs w:val="28"/>
+        </w:rPr>
+      </w:pPr>
+    </w:p>
+    <w:p>
+      <w:pPr>
+        <w:rPr>
+          <w:rFonts w:ascii="Helvetica Neue" w:cs="Helvetica Neue" w:eastAsia="Helvetica Neue" w:hAnsi="Helvetica Neue"/>
+          <w:sz w:val="28"/>
+          <w:szCs w:val="28"/>
+        </w:rPr>
+      </w:pPr>
+      <w:r>
+        <w:rPr>
+          <w:rFonts w:ascii="Helvetica Neue" w:hAnsi="Helvetica Neue" w:cs="Helvetica Neue" w:eastAsia="Helvetica Neue"/>
+          <w:sz w:val="28"/>
+          <w:szCs w:val="28"/>
+        </w:rPr>
+        <w:t xml:space="preserve">ağ yönetişimi, operasyon</w:t>
       </w:r>
     </w:p>
     <w:p>
@@ -7288,7 +7288,7 @@
           <w:sz w:val="28"/>
           <w:szCs w:val="28"/>
         </w:rPr>
-        <w:t xml:space="preserve">Web3 Foundation seeks to fund or otherwise assist in the development and deployment of projects aligned with its mission:</w:t>
+        <w:t xml:space="preserve">Web3 Foundation, misyonuyla uyumlu projelerin geliştirilmesi ve yayınlanması için fon sağlama veya başka şekillerde yardımcı olmayı amaçlamaktadır:</w:t>
       </w:r>
     </w:p>
     <w:p>
@@ -7316,7 +7316,7 @@
           <w:sz w:val="28"/>
           <w:szCs w:val="28"/>
         </w:rPr>
-        <w:t xml:space="preserve">Innovative blockchain technologies, cryptographic messaging protocols.</w:t>
+        <w:t xml:space="preserve">Yenilikçi blokzincir teknolojileri, kriptografik mesajlaşma protokolleri.</w:t>
       </w:r>
     </w:p>
     <w:p>
@@ -7360,7 +7360,7 @@
           <w:sz w:val="28"/>
           <w:szCs w:val="28"/>
         </w:rPr>
-        <w:t xml:space="preserve">Peer-to-peer networking infrastructure (such as libp2p and devp2p)</w:t>
+        <w:t xml:space="preserve">Eşler arası ağ altyapısı (libp2p ve devp2p gibi)</w:t>
       </w:r>
     </w:p>
     <w:p>
@@ -7404,7 +7404,7 @@
           <w:sz w:val="28"/>
           <w:szCs w:val="28"/>
         </w:rPr>
-        <w:t xml:space="preserve">Crypto-economic mechanisms (such as DAC/DAOsoftware)</w:t>
+        <w:t xml:space="preserve">Kripto-ekonomik mekanizmalar (DAC / DAO'lar gibi)</w:t>
       </w:r>
     </w:p>
     <w:p>
@@ -7448,7 +7448,7 @@
           <w:sz w:val="28"/>
           <w:szCs w:val="28"/>
         </w:rPr>
-        <w:t xml:space="preserve">Data publication systems</w:t>
+        <w:t xml:space="preserve">Veri iletimi ve dağıtımı sistemleri</w:t>
       </w:r>
     </w:p>
     <w:p>
@@ -7492,33 +7492,33 @@
           <w:sz w:val="28"/>
           <w:szCs w:val="28"/>
         </w:rPr>
-        <w:t xml:space="preserve">(such as IPFS).</w:t>
-      </w:r>
-    </w:p>
-    <w:p>
-      <w:pPr>
-        <w:rPr>
-          <w:rFonts w:ascii="Helvetica Neue" w:cs="Helvetica Neue" w:eastAsia="Helvetica Neue" w:hAnsi="Helvetica Neue"/>
-          <w:sz w:val="28"/>
-          <w:szCs w:val="28"/>
-        </w:rPr>
-      </w:pPr>
-    </w:p>
-    <w:p>
-      <w:pPr>
-        <w:rPr>
-          <w:rFonts w:ascii="Helvetica Neue" w:cs="Helvetica Neue" w:eastAsia="Helvetica Neue" w:hAnsi="Helvetica Neue"/>
-          <w:sz w:val="28"/>
-          <w:szCs w:val="28"/>
-        </w:rPr>
-      </w:pPr>
-      <w:r>
-        <w:rPr>
-          <w:rFonts w:ascii="Helvetica Neue" w:hAnsi="Helvetica Neue" w:cs="Helvetica Neue" w:eastAsia="Helvetica Neue"/>
-          <w:sz w:val="28"/>
-          <w:szCs w:val="28"/>
-        </w:rPr>
-        <w:t xml:space="preserve">Learn more at</w:t>
+        <w:t xml:space="preserve">(IPFS gibi).</w:t>
+      </w:r>
+    </w:p>
+    <w:p>
+      <w:pPr>
+        <w:rPr>
+          <w:rFonts w:ascii="Helvetica Neue" w:cs="Helvetica Neue" w:eastAsia="Helvetica Neue" w:hAnsi="Helvetica Neue"/>
+          <w:sz w:val="28"/>
+          <w:szCs w:val="28"/>
+        </w:rPr>
+      </w:pPr>
+    </w:p>
+    <w:p>
+      <w:pPr>
+        <w:rPr>
+          <w:rFonts w:ascii="Helvetica Neue" w:cs="Helvetica Neue" w:eastAsia="Helvetica Neue" w:hAnsi="Helvetica Neue"/>
+          <w:sz w:val="28"/>
+          <w:szCs w:val="28"/>
+        </w:rPr>
+      </w:pPr>
+      <w:r>
+        <w:rPr>
+          <w:rFonts w:ascii="Helvetica Neue" w:hAnsi="Helvetica Neue" w:cs="Helvetica Neue" w:eastAsia="Helvetica Neue"/>
+          <w:sz w:val="28"/>
+          <w:szCs w:val="28"/>
+        </w:rPr>
+        <w:t xml:space="preserve">Daha fazla bilgi edinmek için</w:t>
       </w:r>
       <w:hyperlink r:id="rId6">
         <w:r>
@@ -7547,7 +7547,7 @@
           <w:sz w:val="28"/>
           <w:szCs w:val="28"/>
         </w:rPr>
-        <w:t xml:space="preserve"> and on</w:t>
+        <w:t>,</w:t>
       </w:r>
       <w:hyperlink r:id="rId8">
         <w:r>
@@ -7585,7 +7585,7 @@
           <w:sz w:val="28"/>
           <w:szCs w:val="28"/>
         </w:rPr>
-        <w:t>and</w:t>
+        <w:t>ve</w:t>
       </w:r>
       <w:hyperlink r:id="rId10">
         <w:r>
@@ -7605,7 +7605,7 @@
             <w:szCs w:val="28"/>
             <w:u w:val="single"/>
           </w:rPr>
-          <w:t>YouTube</w:t>
+          <w:t>YouTube'u</w:t>
         </w:r>
       </w:hyperlink>
       <w:r>
@@ -7614,7 +7614,7 @@
           <w:sz w:val="28"/>
           <w:szCs w:val="28"/>
         </w:rPr>
-        <w:t>.</w:t>
+        <w:t xml:space="preserve">ziyaret edebilirsiniz.</w:t>
       </w:r>
     </w:p>
     <w:p>
@@ -7747,50 +7747,50 @@
           <w:sz w:val="28"/>
           <w:szCs w:val="28"/>
         </w:rPr>
-        <w:t>The</w:t>
-      </w:r>
-    </w:p>
-    <w:p>
-      <w:pPr>
-        <w:rPr>
-          <w:rFonts w:ascii="Helvetica Neue" w:cs="Helvetica Neue" w:eastAsia="Helvetica Neue" w:hAnsi="Helvetica Neue"/>
-          <w:sz w:val="28"/>
-          <w:szCs w:val="28"/>
-        </w:rPr>
-      </w:pPr>
-      <w:r>
-        <w:rPr>
-          <w:rFonts w:ascii="Helvetica Neue" w:hAnsi="Helvetica Neue" w:cs="Helvetica Neue" w:eastAsia="Helvetica Neue"/>
-          <w:sz w:val="28"/>
-          <w:szCs w:val="28"/>
-        </w:rPr>
-        <w:t>development</w:t>
-      </w:r>
-    </w:p>
-    <w:p>
-      <w:pPr>
-        <w:rPr>
-          <w:rFonts w:ascii="Helvetica Neue" w:cs="Helvetica Neue" w:eastAsia="Helvetica Neue" w:hAnsi="Helvetica Neue"/>
-          <w:sz w:val="28"/>
-          <w:szCs w:val="28"/>
-        </w:rPr>
-      </w:pPr>
-    </w:p>
-    <w:p>
-      <w:pPr>
-        <w:rPr>
-          <w:rFonts w:ascii="Helvetica Neue" w:cs="Helvetica Neue" w:eastAsia="Helvetica Neue" w:hAnsi="Helvetica Neue"/>
-          <w:sz w:val="28"/>
-          <w:szCs w:val="28"/>
-        </w:rPr>
-      </w:pPr>
-      <w:r>
-        <w:rPr>
-          <w:rFonts w:ascii="Helvetica Neue" w:hAnsi="Helvetica Neue" w:cs="Helvetica Neue" w:eastAsia="Helvetica Neue"/>
-          <w:sz w:val="28"/>
-          <w:szCs w:val="28"/>
-        </w:rPr>
-        <w:t>team</w:t>
+        <w:t xml:space="preserve"> </w:t>
+      </w:r>
+    </w:p>
+    <w:p>
+      <w:pPr>
+        <w:rPr>
+          <w:rFonts w:ascii="Helvetica Neue" w:cs="Helvetica Neue" w:eastAsia="Helvetica Neue" w:hAnsi="Helvetica Neue"/>
+          <w:sz w:val="28"/>
+          <w:szCs w:val="28"/>
+        </w:rPr>
+      </w:pPr>
+      <w:r>
+        <w:rPr>
+          <w:rFonts w:ascii="Helvetica Neue" w:hAnsi="Helvetica Neue" w:cs="Helvetica Neue" w:eastAsia="Helvetica Neue"/>
+          <w:sz w:val="28"/>
+          <w:szCs w:val="28"/>
+        </w:rPr>
+        <w:t>Geliştirici</w:t>
+      </w:r>
+    </w:p>
+    <w:p>
+      <w:pPr>
+        <w:rPr>
+          <w:rFonts w:ascii="Helvetica Neue" w:cs="Helvetica Neue" w:eastAsia="Helvetica Neue" w:hAnsi="Helvetica Neue"/>
+          <w:sz w:val="28"/>
+          <w:szCs w:val="28"/>
+        </w:rPr>
+      </w:pPr>
+    </w:p>
+    <w:p>
+      <w:pPr>
+        <w:rPr>
+          <w:rFonts w:ascii="Helvetica Neue" w:cs="Helvetica Neue" w:eastAsia="Helvetica Neue" w:hAnsi="Helvetica Neue"/>
+          <w:sz w:val="28"/>
+          <w:szCs w:val="28"/>
+        </w:rPr>
+      </w:pPr>
+      <w:r>
+        <w:rPr>
+          <w:rFonts w:ascii="Helvetica Neue" w:hAnsi="Helvetica Neue" w:cs="Helvetica Neue" w:eastAsia="Helvetica Neue"/>
+          <w:sz w:val="28"/>
+          <w:szCs w:val="28"/>
+        </w:rPr>
+        <w:t>Ekip</w:t>
       </w:r>
     </w:p>
     <w:p>
@@ -7874,7 +7874,7 @@
             <w:bookmarkStart w:colFirst="0" w:colLast="0" w:name="_hi1fuiu6yybu" w:id="13"/>
             <w:bookmarkEnd w:id="13"/>
             <w:r>
-              <w:t xml:space="preserve">About Parity</w:t>
+              <w:t xml:space="preserve">Parity Hakkında</w:t>
             </w:r>
           </w:p>
         </w:tc>
@@ -7950,7 +7950,7 @@
           <w:sz w:val="28"/>
           <w:szCs w:val="28"/>
         </w:rPr>
-        <w:t xml:space="preserve">Web3 Foundation has commissioned Parity Technologies to build Polkadot.</w:t>
+        <w:t xml:space="preserve">Web3 Foundation, Polkadot'u geliştirmek için Parity Technologies'i görevlendirdi.</w:t>
       </w:r>
     </w:p>
     <w:p>
@@ -7977,7 +7977,7 @@
           <w:sz w:val="28"/>
           <w:szCs w:val="28"/>
         </w:rPr>
-        <w:t xml:space="preserve">Founded by Ethereum cofounder</w:t>
+        <w:t xml:space="preserve">Ethereum kurucu ortağı tarafından kuruldu</w:t>
       </w:r>
     </w:p>
     <w:p>
@@ -8004,7 +8004,7 @@
           <w:sz w:val="28"/>
           <w:szCs w:val="28"/>
         </w:rPr>
-        <w:t xml:space="preserve">Dr. Gavin Wood, Parity is a global team of top distributed systems engineers, cryptographers, solutions architects and researchers. Parity has fundamentally shaped the blockchain industry, from building the highly-adopted Parity Ethereum client and implementations of Bitcoin and Zcash, to developing the next generation of blockchain technology with Substrate and Polkadot.</w:t>
+        <w:t xml:space="preserve">Dr. Gavin Wood, Parity, en iyi dağıtık sistem mühendisleri, kriptograflar, çözüm mimarları ve araştırmacılardan oluşan küresel bir ekiptir. Parity, son derece benimsenen Parity Ethereum istemcisi, Bitcoin ve Zcash uygulamalarından sonra Substrate ve Polkadot gibi yeni nesil blokzincir teknolojilerini geliştirmiş ve blokzincir endüstrisini temelden şekillendiren işlere imza atmıştır.</w:t>
       </w:r>
     </w:p>
     <w:p>
@@ -8031,7 +8031,7 @@
           <w:sz w:val="28"/>
           <w:szCs w:val="28"/>
         </w:rPr>
-        <w:t xml:space="preserve">Learn more about Parity Technologies at</w:t>
+        <w:t xml:space="preserve">Parity Technologies hakkında daha fazla bilgi edinmek için</w:t>
       </w:r>
       <w:hyperlink r:id="rId12">
         <w:r>
@@ -8051,7 +8051,7 @@
             <w:szCs w:val="28"/>
             <w:u w:val="single"/>
           </w:rPr>
-          <w:t>parity.io</w:t>
+          <w:t xml:space="preserve">parity.io adresini ziyaret edebilir</w:t>
         </w:r>
       </w:hyperlink>
       <w:r>
@@ -8069,7 +8069,7 @@
           <w:sz w:val="28"/>
           <w:szCs w:val="28"/>
         </w:rPr>
-        <w:t xml:space="preserve">and follow the team on</w:t>
+        <w:t xml:space="preserve">ve ekibi</w:t>
       </w:r>
       <w:hyperlink r:id="rId14">
         <w:r>
@@ -8156,7 +8156,7 @@
           <w:sz w:val="28"/>
           <w:szCs w:val="28"/>
         </w:rPr>
-        <w:t xml:space="preserve">, and</w:t>
+        <w:t xml:space="preserve">, ve</w:t>
       </w:r>
       <w:hyperlink r:id="rId20">
         <w:r>
@@ -8185,7 +8185,7 @@
           <w:sz w:val="28"/>
           <w:szCs w:val="28"/>
         </w:rPr>
-        <w:t>.</w:t>
+        <w:t xml:space="preserve"> üzerinden takip edebilirsiniz.</w:t>
       </w:r>
     </w:p>
     <w:p>
@@ -8246,23 +8246,6 @@
           <w:sz w:val="28"/>
           <w:szCs w:val="28"/>
         </w:rPr>
-        <w:t xml:space="preserve">Friends of</w:t>
-      </w:r>
-    </w:p>
-    <w:p>
-      <w:pPr>
-        <w:rPr>
-          <w:rFonts w:ascii="Helvetica Neue" w:cs="Helvetica Neue" w:eastAsia="Helvetica Neue" w:hAnsi="Helvetica Neue"/>
-          <w:sz w:val="28"/>
-          <w:szCs w:val="28"/>
-        </w:rPr>
-      </w:pPr>
-      <w:r>
-        <w:rPr>
-          <w:rFonts w:ascii="Helvetica Neue" w:hAnsi="Helvetica Neue" w:cs="Helvetica Neue" w:eastAsia="Helvetica Neue"/>
-          <w:sz w:val="28"/>
-          <w:szCs w:val="28"/>
-        </w:rPr>
         <w:t>Polkadot</w:t>
       </w:r>
     </w:p>
@@ -8274,15 +8257,6 @@
           <w:szCs w:val="28"/>
         </w:rPr>
       </w:pPr>
-    </w:p>
-    <w:p>
-      <w:pPr>
-        <w:rPr>
-          <w:rFonts w:ascii="Helvetica Neue" w:cs="Helvetica Neue" w:eastAsia="Helvetica Neue" w:hAnsi="Helvetica Neue"/>
-          <w:sz w:val="28"/>
-          <w:szCs w:val="28"/>
-        </w:rPr>
-      </w:pPr>
       <w:r>
         <w:rPr>
           <w:rFonts w:ascii="Helvetica Neue" w:hAnsi="Helvetica Neue" w:cs="Helvetica Neue" w:eastAsia="Helvetica Neue"/>
@@ -8290,6 +8264,32 @@
           <w:szCs w:val="28"/>
         </w:rPr>
         <w:t xml:space="preserve">&amp; Substrate</w:t>
+      </w:r>
+    </w:p>
+    <w:p>
+      <w:pPr>
+        <w:rPr>
+          <w:rFonts w:ascii="Helvetica Neue" w:cs="Helvetica Neue" w:eastAsia="Helvetica Neue" w:hAnsi="Helvetica Neue"/>
+          <w:sz w:val="28"/>
+          <w:szCs w:val="28"/>
+        </w:rPr>
+      </w:pPr>
+    </w:p>
+    <w:p>
+      <w:pPr>
+        <w:rPr>
+          <w:rFonts w:ascii="Helvetica Neue" w:cs="Helvetica Neue" w:eastAsia="Helvetica Neue" w:hAnsi="Helvetica Neue"/>
+          <w:sz w:val="28"/>
+          <w:szCs w:val="28"/>
+        </w:rPr>
+      </w:pPr>
+      <w:r>
+        <w:rPr>
+          <w:rFonts w:ascii="Helvetica Neue" w:hAnsi="Helvetica Neue" w:cs="Helvetica Neue" w:eastAsia="Helvetica Neue"/>
+          <w:sz w:val="28"/>
+          <w:szCs w:val="28"/>
+        </w:rPr>
+        <w:t xml:space="preserve">İş Birlikleri</w:t>
       </w:r>
     </w:p>
     <w:p>
@@ -8358,7 +8358,7 @@
             <w:bookmarkStart w:colFirst="0" w:colLast="0" w:name="_b0wcxbeds22r" w:id="14"/>
             <w:bookmarkEnd w:id="14"/>
             <w:r>
-              <w:t>Collaborations</w:t>
+              <w:t xml:space="preserve">İş Birlikleri</w:t>
             </w:r>
           </w:p>
         </w:tc>
@@ -8458,7 +8458,7 @@
           <w:sz w:val="28"/>
           <w:szCs w:val="28"/>
         </w:rPr>
-        <w:t xml:space="preserve">Polkadot is designed to work with public, private and enterprise chains. We are excited to work closely with the following partners to develop the first use cases, and look forward to collaborating with other blockchain projects seeking to adopt this technology:</w:t>
+        <w:t xml:space="preserve">Polkadot, kamu, özel ve kurumsal zincirlerle çalışmak üzere tasarlanmıştır. İlk yaygın kullanım senaryolarını geliştirmek için aşağıdaki ortaklarla yakın bir şekilde çalışmaktan heyecan duyuyoruz ve bu teknolojiyi benimsemek isteyen diğer blokzincir projeleriyle iş birliği yapmayı dört gözle bekliyoruz:</w:t>
       </w:r>
     </w:p>
     <w:p>
@@ -8553,7 +8553,7 @@
       <w:bookmarkStart w:colFirst="0" w:colLast="0" w:name="_yx43vvki0em" w:id="15"/>
       <w:bookmarkEnd w:id="15"/>
       <w:r>
-        <w:t xml:space="preserve">Dive deeper, stay connected and get building!</w:t>
+        <w:t xml:space="preserve">Daha derine dalın, bağlantıda kalın ve geleceği inşa etmeye başlayın!</w:t>
       </w:r>
     </w:p>
     <w:p>
@@ -8693,7 +8693,7 @@
                 <w:sz w:val="28"/>
                 <w:szCs w:val="28"/>
               </w:rPr>
-              <w:t xml:space="preserve">Learn more on the</w:t>
+              <w:t xml:space="preserve">Daha fazla bilgi edinmek için</w:t>
             </w:r>
           </w:p>
         </w:tc>
@@ -8743,7 +8743,7 @@
                   <w:szCs w:val="28"/>
                   <w:u w:val="single"/>
                 </w:rPr>
-                <w:t>Join</w:t>
+                <w:t>Katılın</w:t>
               </w:r>
             </w:hyperlink>
             <w:r>
@@ -8761,7 +8761,7 @@
                 <w:sz w:val="28"/>
                 <w:szCs w:val="28"/>
               </w:rPr>
-              <w:t>or</w:t>
+              <w:t>veya</w:t>
             </w:r>
             <w:hyperlink r:id="rId24">
               <w:r>
@@ -8792,7 +8792,7 @@
                   <w:szCs w:val="28"/>
                   <w:u w:val="single"/>
                 </w:rPr>
-                <w:t>host</w:t>
+                <w:t xml:space="preserve">organize edin</w:t>
               </w:r>
             </w:hyperlink>
           </w:p>
@@ -8876,7 +8876,7 @@
                   <w:szCs w:val="28"/>
                   <w:u w:val="single"/>
                 </w:rPr>
-                <w:t>Website</w:t>
+                <w:t>Websitesi</w:t>
               </w:r>
             </w:hyperlink>
           </w:p>
@@ -8913,7 +8913,7 @@
                 <w:sz w:val="28"/>
                 <w:szCs w:val="28"/>
               </w:rPr>
-              <w:t xml:space="preserve">a Polkadot meetup</w:t>
+              <w:t xml:space="preserve">bir Polkadot etkinliği</w:t>
             </w:r>
           </w:p>
         </w:tc>
@@ -8954,7 +8954,7 @@
                 <w:sz w:val="28"/>
                 <w:szCs w:val="28"/>
               </w:rPr>
-              <w:t>and</w:t>
+              <w:t>ve</w:t>
             </w:r>
             <w:hyperlink r:id="rId31">
               <w:r>
@@ -9033,7 +9033,7 @@
                 <w:sz w:val="28"/>
                 <w:szCs w:val="28"/>
               </w:rPr>
-              <w:t xml:space="preserve">in your area</w:t>
+              <w:t>bölgenizde</w:t>
             </w:r>
           </w:p>
         </w:tc>
@@ -9073,7 +9073,7 @@
                 <w:sz w:val="28"/>
                 <w:szCs w:val="28"/>
               </w:rPr>
-              <w:t xml:space="preserve">Subscribe to the Polkadot</w:t>
+              <w:t xml:space="preserve">Polkadot'a abone olun</w:t>
             </w:r>
           </w:p>
         </w:tc>
@@ -9109,7 +9109,7 @@
                 <w:sz w:val="28"/>
                 <w:szCs w:val="28"/>
               </w:rPr>
-              <w:t xml:space="preserve">Chat with the Polkadot team</w:t>
+              <w:t xml:space="preserve">Polkadot ekibiyle sohbet edin</w:t>
             </w:r>
           </w:p>
         </w:tc>
@@ -9163,7 +9163,7 @@
                   <w:szCs w:val="28"/>
                   <w:u w:val="single"/>
                 </w:rPr>
-                <w:t>Newsletter</w:t>
+                <w:t>bültenine</w:t>
               </w:r>
             </w:hyperlink>
           </w:p>
@@ -9201,7 +9201,7 @@
                 <w:sz w:val="28"/>
                 <w:szCs w:val="28"/>
               </w:rPr>
-              <w:t>on</w:t>
+              <w:t>ile</w:t>
             </w:r>
             <w:hyperlink r:id="rId37">
               <w:r>
@@ -9284,7 +9284,7 @@
                 <w:sz w:val="28"/>
                 <w:szCs w:val="28"/>
               </w:rPr>
-              <w:t xml:space="preserve">Get involved by</w:t>
+              <w:t xml:space="preserve">Etkileşime geçin</w:t>
             </w:r>
             <w:hyperlink r:id="rId41">
               <w:r>
@@ -9326,7 +9326,7 @@
                   <w:szCs w:val="28"/>
                   <w:u w:val="single"/>
                 </w:rPr>
-                <w:t>joining</w:t>
+                <w:t>katılarak</w:t>
               </w:r>
             </w:hyperlink>
             <w:r>
@@ -9337,14 +9337,6 @@
                 <w:u w:val="single"/>
               </w:rPr>
               <w:t xml:space="preserve"> </w:t>
-            </w:r>
-            <w:r>
-              <w:rPr>
-                <w:rFonts w:ascii="Helvetica Neue" w:hAnsi="Helvetica Neue" w:cs="Helvetica Neue" w:eastAsia="Helvetica Neue"/>
-                <w:sz w:val="28"/>
-                <w:szCs w:val="28"/>
-              </w:rPr>
-              <w:t>the</w:t>
             </w:r>
           </w:p>
         </w:tc>
@@ -9380,7 +9372,7 @@
                 <w:sz w:val="28"/>
                 <w:szCs w:val="28"/>
               </w:rPr>
-              <w:t xml:space="preserve">Additional resources</w:t>
+              <w:t xml:space="preserve">Ek kaynaklar</w:t>
             </w:r>
           </w:p>
         </w:tc>
@@ -9434,7 +9426,7 @@
                   <w:szCs w:val="28"/>
                   <w:u w:val="single"/>
                 </w:rPr>
-                <w:t xml:space="preserve">Polkadot Ambassador</w:t>
+                <w:t xml:space="preserve">Polkadot Temsilcilik</w:t>
               </w:r>
             </w:hyperlink>
           </w:p>
@@ -9471,7 +9463,7 @@
                 <w:sz w:val="28"/>
                 <w:szCs w:val="28"/>
               </w:rPr>
-              <w:t xml:space="preserve">can be found</w:t>
+              <w:t>bulabilirsiniz</w:t>
             </w:r>
           </w:p>
         </w:tc>
@@ -9514,7 +9506,7 @@
                   <w:szCs w:val="28"/>
                   <w:u w:val="single"/>
                 </w:rPr>
-                <w:t>Program</w:t>
+                <w:t>Programına</w:t>
               </w:r>
             </w:hyperlink>
           </w:p>
@@ -9572,7 +9564,7 @@
                   <w:szCs w:val="28"/>
                   <w:u w:val="single"/>
                 </w:rPr>
-                <w:t>here</w:t>
+                <w:t>buradan</w:t>
               </w:r>
             </w:hyperlink>
           </w:p>
@@ -9702,7 +9694,7 @@
           <w:sz w:val="28"/>
           <w:szCs w:val="28"/>
         </w:rPr>
-        <w:t xml:space="preserve">Follow Polkadot on:</w:t>
+        <w:t xml:space="preserve">Polkadot'u takip edin:</w:t>
       </w:r>
     </w:p>
     <w:p>

</xml_diff>